<commit_message>
Finished the document of "Dockering MySQL database Follow-up.docx"
</commit_message>
<xml_diff>
--- a/Dockering MySQL database.docx
+++ b/Dockering MySQL database.docx
@@ -92,11 +92,9 @@
       <w:r>
         <w:t xml:space="preserve">I am not going to waste my time and yours to explain what a container is, what docker is, etc.  </w:t>
       </w:r>
-      <w:proofErr w:type="gramStart"/>
       <w:r>
         <w:t>Therefore</w:t>
       </w:r>
-      <w:proofErr w:type="gramEnd"/>
       <w:r>
         <w:t xml:space="preserve"> plenty of articles on the web that do just that.  Go read them if </w:t>
       </w:r>
@@ -230,88 +228,50 @@
         <w:rPr>
           <w:rFonts w:ascii="Courier New" w:hAnsi="Courier New" w:cs="Courier New"/>
         </w:rPr>
-        <w:t xml:space="preserve">$ </w:t>
-      </w:r>
-      <w:proofErr w:type="spellStart"/>
-      <w:r>
-        <w:rPr>
-          <w:rFonts w:ascii="Courier New" w:hAnsi="Courier New" w:cs="Courier New"/>
-        </w:rPr>
-        <w:t>hostnamectl</w:t>
-      </w:r>
-      <w:proofErr w:type="spellEnd"/>
-    </w:p>
-    <w:p>
-      <w:pPr>
-        <w:ind w:left="720"/>
-        <w:rPr>
-          <w:rFonts w:ascii="Courier New" w:hAnsi="Courier New" w:cs="Courier New"/>
-        </w:rPr>
-      </w:pPr>
-      <w:r>
-        <w:rPr>
-          <w:rFonts w:ascii="Courier New" w:hAnsi="Courier New" w:cs="Courier New"/>
-        </w:rPr>
-        <w:t xml:space="preserve">   Static hostname: ip-172-31-39-20.us-east-</w:t>
-      </w:r>
-      <w:proofErr w:type="gramStart"/>
-      <w:r>
-        <w:rPr>
-          <w:rFonts w:ascii="Courier New" w:hAnsi="Courier New" w:cs="Courier New"/>
-        </w:rPr>
-        <w:t>2.compute</w:t>
-      </w:r>
-      <w:proofErr w:type="gramEnd"/>
-      <w:r>
-        <w:rPr>
-          <w:rFonts w:ascii="Courier New" w:hAnsi="Courier New" w:cs="Courier New"/>
-        </w:rPr>
-        <w:t>.internal</w:t>
-      </w:r>
-    </w:p>
-    <w:p>
-      <w:pPr>
-        <w:ind w:left="720"/>
-        <w:rPr>
-          <w:rFonts w:ascii="Courier New" w:hAnsi="Courier New" w:cs="Courier New"/>
-        </w:rPr>
-      </w:pPr>
-      <w:r>
-        <w:rPr>
-          <w:rFonts w:ascii="Courier New" w:hAnsi="Courier New" w:cs="Courier New"/>
-        </w:rPr>
-        <w:t xml:space="preserve">         Icon name: computer-</w:t>
-      </w:r>
-      <w:proofErr w:type="spellStart"/>
-      <w:r>
-        <w:rPr>
-          <w:rFonts w:ascii="Courier New" w:hAnsi="Courier New" w:cs="Courier New"/>
-        </w:rPr>
-        <w:t>vm</w:t>
-      </w:r>
-      <w:proofErr w:type="spellEnd"/>
-    </w:p>
-    <w:p>
-      <w:pPr>
-        <w:ind w:left="720"/>
-        <w:rPr>
-          <w:rFonts w:ascii="Courier New" w:hAnsi="Courier New" w:cs="Courier New"/>
-        </w:rPr>
-      </w:pPr>
-      <w:r>
-        <w:rPr>
-          <w:rFonts w:ascii="Courier New" w:hAnsi="Courier New" w:cs="Courier New"/>
-        </w:rPr>
-        <w:t xml:space="preserve">           Chassis: </w:t>
-      </w:r>
-      <w:proofErr w:type="spellStart"/>
-      <w:r>
-        <w:rPr>
-          <w:rFonts w:ascii="Courier New" w:hAnsi="Courier New" w:cs="Courier New"/>
-        </w:rPr>
-        <w:t>vm</w:t>
-      </w:r>
-      <w:proofErr w:type="spellEnd"/>
+        <w:t>$ hostnamectl</w:t>
+      </w:r>
+    </w:p>
+    <w:p>
+      <w:pPr>
+        <w:ind w:left="720"/>
+        <w:rPr>
+          <w:rFonts w:ascii="Courier New" w:hAnsi="Courier New" w:cs="Courier New"/>
+        </w:rPr>
+      </w:pPr>
+      <w:r>
+        <w:rPr>
+          <w:rFonts w:ascii="Courier New" w:hAnsi="Courier New" w:cs="Courier New"/>
+        </w:rPr>
+        <w:t xml:space="preserve">   Static hostname: ip-172-31-39-20.us-east-2.compute.internal</w:t>
+      </w:r>
+    </w:p>
+    <w:p>
+      <w:pPr>
+        <w:ind w:left="720"/>
+        <w:rPr>
+          <w:rFonts w:ascii="Courier New" w:hAnsi="Courier New" w:cs="Courier New"/>
+        </w:rPr>
+      </w:pPr>
+      <w:r>
+        <w:rPr>
+          <w:rFonts w:ascii="Courier New" w:hAnsi="Courier New" w:cs="Courier New"/>
+        </w:rPr>
+        <w:t xml:space="preserve">         Icon name: computer-vm</w:t>
+      </w:r>
+    </w:p>
+    <w:p>
+      <w:pPr>
+        <w:ind w:left="720"/>
+        <w:rPr>
+          <w:rFonts w:ascii="Courier New" w:hAnsi="Courier New" w:cs="Courier New"/>
+        </w:rPr>
+      </w:pPr>
+      <w:r>
+        <w:rPr>
+          <w:rFonts w:ascii="Courier New" w:hAnsi="Courier New" w:cs="Courier New"/>
+        </w:rPr>
+        <w:t xml:space="preserve">           Chassis: vm</w:t>
+      </w:r>
     </w:p>
     <w:p>
       <w:pPr>
@@ -388,71 +348,30 @@
           <w:rFonts w:ascii="Courier New" w:hAnsi="Courier New" w:cs="Courier New"/>
           <w:lang w:val="pt-BR"/>
         </w:rPr>
-        <w:t xml:space="preserve">CPE OS </w:t>
-      </w:r>
-      <w:proofErr w:type="spellStart"/>
+        <w:t>CPE OS Name: cpe:/o:centos:centos:7</w:t>
+      </w:r>
+    </w:p>
+    <w:p>
+      <w:pPr>
+        <w:ind w:left="720"/>
+        <w:rPr>
+          <w:rFonts w:ascii="Courier New" w:hAnsi="Courier New" w:cs="Courier New"/>
+          <w:lang w:val="nl-NL"/>
+        </w:rPr>
+      </w:pPr>
       <w:r>
         <w:rPr>
           <w:rFonts w:ascii="Courier New" w:hAnsi="Courier New" w:cs="Courier New"/>
           <w:lang w:val="pt-BR"/>
         </w:rPr>
-        <w:t>Name</w:t>
-      </w:r>
-      <w:proofErr w:type="spellEnd"/>
-      <w:r>
-        <w:rPr>
-          <w:rFonts w:ascii="Courier New" w:hAnsi="Courier New" w:cs="Courier New"/>
-          <w:lang w:val="pt-BR"/>
-        </w:rPr>
-        <w:t xml:space="preserve">: </w:t>
-      </w:r>
-      <w:proofErr w:type="spellStart"/>
-      <w:r>
-        <w:rPr>
-          <w:rFonts w:ascii="Courier New" w:hAnsi="Courier New" w:cs="Courier New"/>
-          <w:lang w:val="pt-BR"/>
-        </w:rPr>
-        <w:t>cpe</w:t>
-      </w:r>
-      <w:proofErr w:type="spellEnd"/>
-      <w:r>
-        <w:rPr>
-          <w:rFonts w:ascii="Courier New" w:hAnsi="Courier New" w:cs="Courier New"/>
-          <w:lang w:val="pt-BR"/>
-        </w:rPr>
-        <w:t>:/o:centos:centos:7</w:t>
-      </w:r>
-    </w:p>
-    <w:p>
-      <w:pPr>
-        <w:ind w:left="720"/>
+        <w:t xml:space="preserve">            </w:t>
+      </w:r>
+      <w:r>
         <w:rPr>
           <w:rFonts w:ascii="Courier New" w:hAnsi="Courier New" w:cs="Courier New"/>
           <w:lang w:val="nl-NL"/>
         </w:rPr>
-      </w:pPr>
-      <w:r>
-        <w:rPr>
-          <w:rFonts w:ascii="Courier New" w:hAnsi="Courier New" w:cs="Courier New"/>
-          <w:lang w:val="pt-BR"/>
-        </w:rPr>
-        <w:t xml:space="preserve">            </w:t>
-      </w:r>
-      <w:proofErr w:type="spellStart"/>
-      <w:r>
-        <w:rPr>
-          <w:rFonts w:ascii="Courier New" w:hAnsi="Courier New" w:cs="Courier New"/>
-          <w:lang w:val="nl-NL"/>
-        </w:rPr>
-        <w:t>Kernel</w:t>
-      </w:r>
-      <w:proofErr w:type="spellEnd"/>
-      <w:r>
-        <w:rPr>
-          <w:rFonts w:ascii="Courier New" w:hAnsi="Courier New" w:cs="Courier New"/>
-          <w:lang w:val="nl-NL"/>
-        </w:rPr>
-        <w:t>: Linux 3.10.0-1062.12.1.el7.x86_64</w:t>
+        <w:t>Kernel: Linux 3.10.0-1062.12.1.el7.x86_64</w:t>
       </w:r>
     </w:p>
     <w:p>
@@ -518,30 +437,8 @@
         <w:rPr>
           <w:rFonts w:ascii="Courier New" w:hAnsi="Courier New" w:cs="Courier New"/>
         </w:rPr>
-        <w:t>curl -</w:t>
-      </w:r>
-      <w:proofErr w:type="spellStart"/>
-      <w:r>
-        <w:rPr>
-          <w:rFonts w:ascii="Courier New" w:hAnsi="Courier New" w:cs="Courier New"/>
-        </w:rPr>
-        <w:t>fsSL</w:t>
-      </w:r>
-      <w:proofErr w:type="spellEnd"/>
-      <w:r>
-        <w:rPr>
-          <w:rFonts w:ascii="Courier New" w:hAnsi="Courier New" w:cs="Courier New"/>
-        </w:rPr>
-        <w:t xml:space="preserve"> https://get.docker.com/ | </w:t>
-      </w:r>
-      <w:proofErr w:type="spellStart"/>
-      <w:r>
-        <w:rPr>
-          <w:rFonts w:ascii="Courier New" w:hAnsi="Courier New" w:cs="Courier New"/>
-        </w:rPr>
-        <w:t>sh</w:t>
-      </w:r>
-      <w:proofErr w:type="spellEnd"/>
+        <w:t>curl -fsSL https://get.docker.com/ | sh</w:t>
+      </w:r>
     </w:p>
     <w:p>
       <w:pPr>
@@ -569,15 +466,7 @@
         <w:ind w:left="720"/>
       </w:pPr>
       <w:r>
-        <w:t xml:space="preserve">Then, kick off and enable </w:t>
-      </w:r>
-      <w:proofErr w:type="spellStart"/>
-      <w:r>
-        <w:t>dockerd</w:t>
-      </w:r>
-      <w:proofErr w:type="spellEnd"/>
-      <w:r>
-        <w:t xml:space="preserve"> service</w:t>
+        <w:t>Then, kick off and enable dockerd service</w:t>
       </w:r>
     </w:p>
     <w:p>
@@ -606,10 +495,12 @@
           <w:shd w:val="clear" w:color="auto" w:fill="F2F2F2"/>
           <w:lang w:val="sv-SE"/>
         </w:rPr>
-        <w:t xml:space="preserve">$ </w:t>
-      </w:r>
-      <w:proofErr w:type="spellStart"/>
-      <w:r>
+        <w:t>$ sudo systemctl start docker</w:t>
+      </w:r>
+    </w:p>
+    <w:p>
+      <w:pPr>
+        <w:ind w:left="720"/>
         <w:rPr>
           <w:rFonts w:ascii="Courier New" w:hAnsi="Courier New" w:cs="Courier New"/>
           <w:color w:val="545454"/>
@@ -618,9 +509,7 @@
           <w:shd w:val="clear" w:color="auto" w:fill="F2F2F2"/>
           <w:lang w:val="sv-SE"/>
         </w:rPr>
-        <w:t>sudo</w:t>
-      </w:r>
-      <w:proofErr w:type="spellEnd"/>
+      </w:pPr>
       <w:r>
         <w:rPr>
           <w:rFonts w:ascii="Courier New" w:hAnsi="Courier New" w:cs="Courier New"/>
@@ -630,10 +519,12 @@
           <w:shd w:val="clear" w:color="auto" w:fill="F2F2F2"/>
           <w:lang w:val="sv-SE"/>
         </w:rPr>
-        <w:t xml:space="preserve"> </w:t>
-      </w:r>
-      <w:proofErr w:type="spellStart"/>
-      <w:r>
+        <w:t>$ sudo systemctl status docker</w:t>
+      </w:r>
+    </w:p>
+    <w:p>
+      <w:pPr>
+        <w:ind w:left="720"/>
         <w:rPr>
           <w:rFonts w:ascii="Courier New" w:hAnsi="Courier New" w:cs="Courier New"/>
           <w:color w:val="545454"/>
@@ -642,9 +533,7 @@
           <w:shd w:val="clear" w:color="auto" w:fill="F2F2F2"/>
           <w:lang w:val="sv-SE"/>
         </w:rPr>
-        <w:t>systemctl</w:t>
-      </w:r>
-      <w:proofErr w:type="spellEnd"/>
+      </w:pPr>
       <w:r>
         <w:rPr>
           <w:rFonts w:ascii="Courier New" w:hAnsi="Courier New" w:cs="Courier New"/>
@@ -654,10 +543,12 @@
           <w:shd w:val="clear" w:color="auto" w:fill="F2F2F2"/>
           <w:lang w:val="sv-SE"/>
         </w:rPr>
-        <w:t xml:space="preserve"> start </w:t>
-      </w:r>
-      <w:proofErr w:type="spellStart"/>
-      <w:r>
+        <w:t>$ sudo systemctl enable docker</w:t>
+      </w:r>
+    </w:p>
+    <w:p>
+      <w:pPr>
+        <w:ind w:left="720"/>
         <w:rPr>
           <w:rFonts w:ascii="Courier New" w:hAnsi="Courier New" w:cs="Courier New"/>
           <w:color w:val="545454"/>
@@ -666,13 +557,8 @@
           <w:shd w:val="clear" w:color="auto" w:fill="F2F2F2"/>
           <w:lang w:val="sv-SE"/>
         </w:rPr>
-        <w:t>docker</w:t>
-      </w:r>
-      <w:proofErr w:type="spellEnd"/>
-    </w:p>
-    <w:p>
-      <w:pPr>
-        <w:ind w:left="720"/>
+      </w:pPr>
+      <w:r>
         <w:rPr>
           <w:rFonts w:ascii="Courier New" w:hAnsi="Courier New" w:cs="Courier New"/>
           <w:color w:val="545454"/>
@@ -681,8 +567,12 @@
           <w:shd w:val="clear" w:color="auto" w:fill="F2F2F2"/>
           <w:lang w:val="sv-SE"/>
         </w:rPr>
-      </w:pPr>
-      <w:r>
+        <w:t>$ sudo usermod -aG docker $(whoami)</w:t>
+      </w:r>
+    </w:p>
+    <w:p>
+      <w:pPr>
+        <w:ind w:left="720"/>
         <w:rPr>
           <w:rFonts w:ascii="Courier New" w:hAnsi="Courier New" w:cs="Courier New"/>
           <w:color w:val="545454"/>
@@ -691,371 +581,14 @@
           <w:shd w:val="clear" w:color="auto" w:fill="F2F2F2"/>
           <w:lang w:val="sv-SE"/>
         </w:rPr>
-        <w:t xml:space="preserve">$ </w:t>
-      </w:r>
-      <w:proofErr w:type="spellStart"/>
-      <w:r>
-        <w:rPr>
-          <w:rFonts w:ascii="Courier New" w:hAnsi="Courier New" w:cs="Courier New"/>
-          <w:color w:val="545454"/>
-          <w:sz w:val="21"/>
-          <w:szCs w:val="21"/>
-          <w:shd w:val="clear" w:color="auto" w:fill="F2F2F2"/>
-          <w:lang w:val="sv-SE"/>
-        </w:rPr>
-        <w:t>sudo</w:t>
-      </w:r>
-      <w:proofErr w:type="spellEnd"/>
-      <w:r>
-        <w:rPr>
-          <w:rFonts w:ascii="Courier New" w:hAnsi="Courier New" w:cs="Courier New"/>
-          <w:color w:val="545454"/>
-          <w:sz w:val="21"/>
-          <w:szCs w:val="21"/>
-          <w:shd w:val="clear" w:color="auto" w:fill="F2F2F2"/>
-          <w:lang w:val="sv-SE"/>
-        </w:rPr>
-        <w:t xml:space="preserve"> </w:t>
-      </w:r>
-      <w:proofErr w:type="spellStart"/>
-      <w:r>
-        <w:rPr>
-          <w:rFonts w:ascii="Courier New" w:hAnsi="Courier New" w:cs="Courier New"/>
-          <w:color w:val="545454"/>
-          <w:sz w:val="21"/>
-          <w:szCs w:val="21"/>
-          <w:shd w:val="clear" w:color="auto" w:fill="F2F2F2"/>
-          <w:lang w:val="sv-SE"/>
-        </w:rPr>
-        <w:t>systemctl</w:t>
-      </w:r>
-      <w:proofErr w:type="spellEnd"/>
-      <w:r>
-        <w:rPr>
-          <w:rFonts w:ascii="Courier New" w:hAnsi="Courier New" w:cs="Courier New"/>
-          <w:color w:val="545454"/>
-          <w:sz w:val="21"/>
-          <w:szCs w:val="21"/>
-          <w:shd w:val="clear" w:color="auto" w:fill="F2F2F2"/>
-          <w:lang w:val="sv-SE"/>
-        </w:rPr>
-        <w:t xml:space="preserve"> status </w:t>
-      </w:r>
-      <w:proofErr w:type="spellStart"/>
-      <w:r>
-        <w:rPr>
-          <w:rFonts w:ascii="Courier New" w:hAnsi="Courier New" w:cs="Courier New"/>
-          <w:color w:val="545454"/>
-          <w:sz w:val="21"/>
-          <w:szCs w:val="21"/>
-          <w:shd w:val="clear" w:color="auto" w:fill="F2F2F2"/>
-          <w:lang w:val="sv-SE"/>
-        </w:rPr>
-        <w:t>docker</w:t>
-      </w:r>
-      <w:proofErr w:type="spellEnd"/>
-    </w:p>
-    <w:p>
-      <w:pPr>
-        <w:ind w:left="720"/>
-        <w:rPr>
-          <w:rFonts w:ascii="Courier New" w:hAnsi="Courier New" w:cs="Courier New"/>
-          <w:color w:val="545454"/>
-          <w:sz w:val="21"/>
-          <w:szCs w:val="21"/>
-          <w:shd w:val="clear" w:color="auto" w:fill="F2F2F2"/>
-          <w:lang w:val="sv-SE"/>
-        </w:rPr>
-      </w:pPr>
-      <w:r>
-        <w:rPr>
-          <w:rFonts w:ascii="Courier New" w:hAnsi="Courier New" w:cs="Courier New"/>
-          <w:color w:val="545454"/>
-          <w:sz w:val="21"/>
-          <w:szCs w:val="21"/>
-          <w:shd w:val="clear" w:color="auto" w:fill="F2F2F2"/>
-          <w:lang w:val="sv-SE"/>
-        </w:rPr>
-        <w:t xml:space="preserve">$ </w:t>
-      </w:r>
-      <w:proofErr w:type="spellStart"/>
-      <w:r>
-        <w:rPr>
-          <w:rFonts w:ascii="Courier New" w:hAnsi="Courier New" w:cs="Courier New"/>
-          <w:color w:val="545454"/>
-          <w:sz w:val="21"/>
-          <w:szCs w:val="21"/>
-          <w:shd w:val="clear" w:color="auto" w:fill="F2F2F2"/>
-          <w:lang w:val="sv-SE"/>
-        </w:rPr>
-        <w:t>sudo</w:t>
-      </w:r>
-      <w:proofErr w:type="spellEnd"/>
-      <w:r>
-        <w:rPr>
-          <w:rFonts w:ascii="Courier New" w:hAnsi="Courier New" w:cs="Courier New"/>
-          <w:color w:val="545454"/>
-          <w:sz w:val="21"/>
-          <w:szCs w:val="21"/>
-          <w:shd w:val="clear" w:color="auto" w:fill="F2F2F2"/>
-          <w:lang w:val="sv-SE"/>
-        </w:rPr>
-        <w:t xml:space="preserve"> </w:t>
-      </w:r>
-      <w:proofErr w:type="spellStart"/>
-      <w:r>
-        <w:rPr>
-          <w:rFonts w:ascii="Courier New" w:hAnsi="Courier New" w:cs="Courier New"/>
-          <w:color w:val="545454"/>
-          <w:sz w:val="21"/>
-          <w:szCs w:val="21"/>
-          <w:shd w:val="clear" w:color="auto" w:fill="F2F2F2"/>
-          <w:lang w:val="sv-SE"/>
-        </w:rPr>
-        <w:t>systemctl</w:t>
-      </w:r>
-      <w:proofErr w:type="spellEnd"/>
-      <w:r>
-        <w:rPr>
-          <w:rFonts w:ascii="Courier New" w:hAnsi="Courier New" w:cs="Courier New"/>
-          <w:color w:val="545454"/>
-          <w:sz w:val="21"/>
-          <w:szCs w:val="21"/>
-          <w:shd w:val="clear" w:color="auto" w:fill="F2F2F2"/>
-          <w:lang w:val="sv-SE"/>
-        </w:rPr>
-        <w:t xml:space="preserve"> </w:t>
-      </w:r>
-      <w:proofErr w:type="spellStart"/>
-      <w:r>
-        <w:rPr>
-          <w:rFonts w:ascii="Courier New" w:hAnsi="Courier New" w:cs="Courier New"/>
-          <w:color w:val="545454"/>
-          <w:sz w:val="21"/>
-          <w:szCs w:val="21"/>
-          <w:shd w:val="clear" w:color="auto" w:fill="F2F2F2"/>
-          <w:lang w:val="sv-SE"/>
-        </w:rPr>
-        <w:t>enable</w:t>
-      </w:r>
-      <w:proofErr w:type="spellEnd"/>
-      <w:r>
-        <w:rPr>
-          <w:rFonts w:ascii="Courier New" w:hAnsi="Courier New" w:cs="Courier New"/>
-          <w:color w:val="545454"/>
-          <w:sz w:val="21"/>
-          <w:szCs w:val="21"/>
-          <w:shd w:val="clear" w:color="auto" w:fill="F2F2F2"/>
-          <w:lang w:val="sv-SE"/>
-        </w:rPr>
-        <w:t xml:space="preserve"> </w:t>
-      </w:r>
-      <w:proofErr w:type="spellStart"/>
-      <w:r>
-        <w:rPr>
-          <w:rFonts w:ascii="Courier New" w:hAnsi="Courier New" w:cs="Courier New"/>
-          <w:color w:val="545454"/>
-          <w:sz w:val="21"/>
-          <w:szCs w:val="21"/>
-          <w:shd w:val="clear" w:color="auto" w:fill="F2F2F2"/>
-          <w:lang w:val="sv-SE"/>
-        </w:rPr>
-        <w:t>docker</w:t>
-      </w:r>
-      <w:proofErr w:type="spellEnd"/>
-    </w:p>
-    <w:p>
-      <w:pPr>
-        <w:ind w:left="720"/>
-        <w:rPr>
-          <w:rFonts w:ascii="Courier New" w:hAnsi="Courier New" w:cs="Courier New"/>
-          <w:color w:val="545454"/>
-          <w:sz w:val="21"/>
-          <w:szCs w:val="21"/>
-          <w:shd w:val="clear" w:color="auto" w:fill="F2F2F2"/>
-          <w:lang w:val="de-DE"/>
-        </w:rPr>
-      </w:pPr>
-      <w:r>
-        <w:rPr>
-          <w:rFonts w:ascii="Courier New" w:hAnsi="Courier New" w:cs="Courier New"/>
-          <w:color w:val="545454"/>
-          <w:sz w:val="21"/>
-          <w:szCs w:val="21"/>
-          <w:shd w:val="clear" w:color="auto" w:fill="F2F2F2"/>
-          <w:lang w:val="de-DE"/>
-        </w:rPr>
-        <w:t xml:space="preserve">$ </w:t>
-      </w:r>
-      <w:proofErr w:type="spellStart"/>
-      <w:r>
-        <w:rPr>
-          <w:rFonts w:ascii="Courier New" w:hAnsi="Courier New" w:cs="Courier New"/>
-          <w:color w:val="545454"/>
-          <w:sz w:val="21"/>
-          <w:szCs w:val="21"/>
-          <w:shd w:val="clear" w:color="auto" w:fill="F2F2F2"/>
-          <w:lang w:val="de-DE"/>
-        </w:rPr>
-        <w:t>sudo</w:t>
-      </w:r>
-      <w:proofErr w:type="spellEnd"/>
-      <w:r>
-        <w:rPr>
-          <w:rFonts w:ascii="Courier New" w:hAnsi="Courier New" w:cs="Courier New"/>
-          <w:color w:val="545454"/>
-          <w:sz w:val="21"/>
-          <w:szCs w:val="21"/>
-          <w:shd w:val="clear" w:color="auto" w:fill="F2F2F2"/>
-          <w:lang w:val="de-DE"/>
-        </w:rPr>
-        <w:t xml:space="preserve"> </w:t>
-      </w:r>
-      <w:proofErr w:type="spellStart"/>
-      <w:r>
-        <w:rPr>
-          <w:rFonts w:ascii="Courier New" w:hAnsi="Courier New" w:cs="Courier New"/>
-          <w:color w:val="545454"/>
-          <w:sz w:val="21"/>
-          <w:szCs w:val="21"/>
-          <w:shd w:val="clear" w:color="auto" w:fill="F2F2F2"/>
-          <w:lang w:val="de-DE"/>
-        </w:rPr>
-        <w:t>usermod</w:t>
-      </w:r>
-      <w:proofErr w:type="spellEnd"/>
-      <w:r>
-        <w:rPr>
-          <w:rFonts w:ascii="Courier New" w:hAnsi="Courier New" w:cs="Courier New"/>
-          <w:color w:val="545454"/>
-          <w:sz w:val="21"/>
-          <w:szCs w:val="21"/>
-          <w:shd w:val="clear" w:color="auto" w:fill="F2F2F2"/>
-          <w:lang w:val="de-DE"/>
-        </w:rPr>
-        <w:t xml:space="preserve"> -</w:t>
-      </w:r>
-      <w:proofErr w:type="spellStart"/>
-      <w:r>
-        <w:rPr>
-          <w:rFonts w:ascii="Courier New" w:hAnsi="Courier New" w:cs="Courier New"/>
-          <w:color w:val="545454"/>
-          <w:sz w:val="21"/>
-          <w:szCs w:val="21"/>
-          <w:shd w:val="clear" w:color="auto" w:fill="F2F2F2"/>
-          <w:lang w:val="de-DE"/>
-        </w:rPr>
-        <w:t>aG</w:t>
-      </w:r>
-      <w:proofErr w:type="spellEnd"/>
-      <w:r>
-        <w:rPr>
-          <w:rFonts w:ascii="Courier New" w:hAnsi="Courier New" w:cs="Courier New"/>
-          <w:color w:val="545454"/>
-          <w:sz w:val="21"/>
-          <w:szCs w:val="21"/>
-          <w:shd w:val="clear" w:color="auto" w:fill="F2F2F2"/>
-          <w:lang w:val="de-DE"/>
-        </w:rPr>
-        <w:t xml:space="preserve"> </w:t>
-      </w:r>
-      <w:proofErr w:type="spellStart"/>
-      <w:r>
-        <w:rPr>
-          <w:rFonts w:ascii="Courier New" w:hAnsi="Courier New" w:cs="Courier New"/>
-          <w:color w:val="545454"/>
-          <w:sz w:val="21"/>
-          <w:szCs w:val="21"/>
-          <w:shd w:val="clear" w:color="auto" w:fill="F2F2F2"/>
-          <w:lang w:val="de-DE"/>
-        </w:rPr>
-        <w:t>docker</w:t>
-      </w:r>
-      <w:proofErr w:type="spellEnd"/>
-      <w:r>
-        <w:rPr>
-          <w:rFonts w:ascii="Courier New" w:hAnsi="Courier New" w:cs="Courier New"/>
-          <w:color w:val="545454"/>
-          <w:sz w:val="21"/>
-          <w:szCs w:val="21"/>
-          <w:shd w:val="clear" w:color="auto" w:fill="F2F2F2"/>
-          <w:lang w:val="de-DE"/>
-        </w:rPr>
-        <w:t xml:space="preserve"> $(</w:t>
-      </w:r>
-      <w:proofErr w:type="spellStart"/>
-      <w:r>
-        <w:rPr>
-          <w:rFonts w:ascii="Courier New" w:hAnsi="Courier New" w:cs="Courier New"/>
-          <w:color w:val="545454"/>
-          <w:sz w:val="21"/>
-          <w:szCs w:val="21"/>
-          <w:shd w:val="clear" w:color="auto" w:fill="F2F2F2"/>
-          <w:lang w:val="de-DE"/>
-        </w:rPr>
-        <w:t>whoami</w:t>
-      </w:r>
-      <w:proofErr w:type="spellEnd"/>
-      <w:r>
-        <w:rPr>
-          <w:rFonts w:ascii="Courier New" w:hAnsi="Courier New" w:cs="Courier New"/>
-          <w:color w:val="545454"/>
-          <w:sz w:val="21"/>
-          <w:szCs w:val="21"/>
-          <w:shd w:val="clear" w:color="auto" w:fill="F2F2F2"/>
-          <w:lang w:val="de-DE"/>
-        </w:rPr>
-        <w:t>)</w:t>
-      </w:r>
-    </w:p>
-    <w:p>
-      <w:pPr>
-        <w:ind w:left="720"/>
-        <w:rPr>
-          <w:rFonts w:ascii="Courier New" w:hAnsi="Courier New" w:cs="Courier New"/>
-          <w:color w:val="545454"/>
-          <w:sz w:val="21"/>
-          <w:szCs w:val="21"/>
-          <w:shd w:val="clear" w:color="auto" w:fill="F2F2F2"/>
-          <w:lang w:val="de-DE"/>
-        </w:rPr>
-      </w:pPr>
-    </w:p>
-    <w:p>
-      <w:pPr>
-        <w:ind w:left="720"/>
-      </w:pPr>
-      <w:proofErr w:type="gramStart"/>
-      <w:r>
-        <w:t>The last command,</w:t>
-      </w:r>
-      <w:proofErr w:type="gramEnd"/>
-      <w:r>
-        <w:t xml:space="preserve"> is to add the current user into docker group, so that it can run docker related commands without you have to login as root or </w:t>
-      </w:r>
-      <w:proofErr w:type="spellStart"/>
-      <w:r>
-        <w:t>sudo</w:t>
-      </w:r>
-      <w:proofErr w:type="spellEnd"/>
-      <w:r>
-        <w:t xml:space="preserve">.  </w:t>
-      </w:r>
-      <w:proofErr w:type="gramStart"/>
-      <w:r>
-        <w:t>Actually</w:t>
-      </w:r>
-      <w:proofErr w:type="gramEnd"/>
-      <w:r>
-        <w:t xml:space="preserve"> one more step after this, you do need to log out (exit the </w:t>
-      </w:r>
-      <w:proofErr w:type="spellStart"/>
-      <w:r>
-        <w:t>ssh</w:t>
-      </w:r>
-      <w:proofErr w:type="spellEnd"/>
-      <w:r>
-        <w:t xml:space="preserve"> session to your EC2) and connect back in.  </w:t>
+      </w:pPr>
+    </w:p>
+    <w:p>
+      <w:pPr>
+        <w:ind w:left="720"/>
+      </w:pPr>
+      <w:r>
+        <w:t xml:space="preserve">The last command, is to add the current user into docker group, so that it can run docker related commands without you have to login as root or sudo.  Actually one more step after this, you do need to log out (exit the ssh session to your EC2) and connect back in.  </w:t>
       </w:r>
     </w:p>
     <w:p>
@@ -1117,15 +650,7 @@
         <w:ind w:left="720"/>
       </w:pPr>
       <w:r>
-        <w:t xml:space="preserve">Since this is a </w:t>
-      </w:r>
-      <w:proofErr w:type="gramStart"/>
-      <w:r>
-        <w:t>brand new</w:t>
-      </w:r>
-      <w:proofErr w:type="gramEnd"/>
-      <w:r>
-        <w:t xml:space="preserve"> install of CENTOS and on it, docker, there is no image present.</w:t>
+        <w:t>Since this is a brand new install of CENTOS and on it, docker, there is no image present.</w:t>
       </w:r>
     </w:p>
     <w:p>
@@ -1199,178 +724,102 @@
         <w:rPr>
           <w:rFonts w:ascii="Courier New" w:hAnsi="Courier New" w:cs="Courier New"/>
         </w:rPr>
+        <w:t>$ docker pull mysql/mysql-server:latest</w:t>
+      </w:r>
+    </w:p>
+    <w:p>
+      <w:pPr>
+        <w:ind w:left="720"/>
+        <w:rPr>
+          <w:rFonts w:ascii="Courier New" w:hAnsi="Courier New" w:cs="Courier New"/>
+        </w:rPr>
+      </w:pPr>
+      <w:r>
+        <w:rPr>
+          <w:rFonts w:ascii="Courier New" w:hAnsi="Courier New" w:cs="Courier New"/>
+        </w:rPr>
+        <w:t>$ docker images</w:t>
+      </w:r>
+    </w:p>
+    <w:p>
+      <w:pPr>
+        <w:ind w:left="720"/>
+        <w:rPr>
+          <w:rFonts w:ascii="Courier New" w:hAnsi="Courier New" w:cs="Courier New"/>
+        </w:rPr>
+      </w:pPr>
+    </w:p>
+    <w:p>
+      <w:pPr>
+        <w:ind w:left="720"/>
+      </w:pPr>
+      <w:r>
+        <w:t>Assuming it is successfully done, it now should show the image successfully downloaded.</w:t>
+      </w:r>
+    </w:p>
+    <w:p>
+      <w:pPr>
+        <w:ind w:left="720"/>
+      </w:pPr>
+    </w:p>
+    <w:p>
+      <w:pPr>
+        <w:ind w:left="720"/>
+      </w:pPr>
+      <w:r>
+        <w:t>Having the image in place, does not mean it is running. In order to run it, issue the following command:</w:t>
+      </w:r>
+    </w:p>
+    <w:p>
+      <w:pPr>
+        <w:ind w:left="720"/>
+      </w:pPr>
+    </w:p>
+    <w:p>
+      <w:pPr>
+        <w:ind w:left="720"/>
+        <w:rPr>
+          <w:rFonts w:ascii="Courier New" w:hAnsi="Courier New" w:cs="Courier New"/>
+        </w:rPr>
+      </w:pPr>
+      <w:bookmarkStart w:id="0" w:name="OLE_LINK3"/>
+      <w:bookmarkStart w:id="1" w:name="OLE_LINK4"/>
+      <w:r>
+        <w:rPr>
+          <w:rFonts w:ascii="Courier New" w:hAnsi="Courier New" w:cs="Courier New"/>
+        </w:rPr>
         <w:t xml:space="preserve">$ </w:t>
       </w:r>
       <w:r>
         <w:rPr>
           <w:rFonts w:ascii="Courier New" w:hAnsi="Courier New" w:cs="Courier New"/>
         </w:rPr>
-        <w:t xml:space="preserve">docker pull </w:t>
+        <w:t>docker run --name=mysqltest1 -d --env="MYSQL_ROOT_PASSWORD=MyPassword" --publish 6033:3306 mysql/mysql-server:latest</w:t>
+      </w:r>
+    </w:p>
+    <w:bookmarkEnd w:id="0"/>
+    <w:bookmarkEnd w:id="1"/>
+    <w:p>
+      <w:pPr>
+        <w:ind w:left="720"/>
+        <w:rPr>
+          <w:rFonts w:ascii="Courier New" w:hAnsi="Courier New" w:cs="Courier New"/>
+        </w:rPr>
+      </w:pPr>
+    </w:p>
+    <w:p>
+      <w:pPr>
+        <w:ind w:left="720"/>
+      </w:pPr>
+      <w:r>
+        <w:t xml:space="preserve">Now, this command takes a little bit of </w:t>
       </w:r>
       <w:proofErr w:type="spellStart"/>
       <w:r>
-        <w:rPr>
-          <w:rFonts w:ascii="Courier New" w:hAnsi="Courier New" w:cs="Courier New"/>
-        </w:rPr>
-        <w:t>mysql</w:t>
+        <w:t>explaination</w:t>
       </w:r>
       <w:proofErr w:type="spellEnd"/>
       <w:r>
-        <w:rPr>
-          <w:rFonts w:ascii="Courier New" w:hAnsi="Courier New" w:cs="Courier New"/>
-        </w:rPr>
-        <w:t>/</w:t>
-      </w:r>
-      <w:proofErr w:type="spellStart"/>
-      <w:r>
-        <w:rPr>
-          <w:rFonts w:ascii="Courier New" w:hAnsi="Courier New" w:cs="Courier New"/>
-        </w:rPr>
-        <w:t>mysql-</w:t>
-      </w:r>
-      <w:proofErr w:type="gramStart"/>
-      <w:r>
-        <w:rPr>
-          <w:rFonts w:ascii="Courier New" w:hAnsi="Courier New" w:cs="Courier New"/>
-        </w:rPr>
-        <w:t>server:latest</w:t>
-      </w:r>
-      <w:proofErr w:type="spellEnd"/>
-      <w:proofErr w:type="gramEnd"/>
-    </w:p>
-    <w:p>
-      <w:pPr>
-        <w:ind w:left="720"/>
-        <w:rPr>
-          <w:rFonts w:ascii="Courier New" w:hAnsi="Courier New" w:cs="Courier New"/>
-        </w:rPr>
-      </w:pPr>
-      <w:r>
-        <w:rPr>
-          <w:rFonts w:ascii="Courier New" w:hAnsi="Courier New" w:cs="Courier New"/>
-        </w:rPr>
-        <w:t>$ docker images</w:t>
-      </w:r>
-    </w:p>
-    <w:p>
-      <w:pPr>
-        <w:ind w:left="720"/>
-        <w:rPr>
-          <w:rFonts w:ascii="Courier New" w:hAnsi="Courier New" w:cs="Courier New"/>
-        </w:rPr>
-      </w:pPr>
-    </w:p>
-    <w:p>
-      <w:pPr>
-        <w:ind w:left="720"/>
-      </w:pPr>
-      <w:r>
-        <w:t>Assuming it is successfully done, it now should show the image successfully downloaded.</w:t>
-      </w:r>
-    </w:p>
-    <w:p>
-      <w:pPr>
-        <w:ind w:left="720"/>
-      </w:pPr>
-    </w:p>
-    <w:p>
-      <w:pPr>
-        <w:ind w:left="720"/>
-      </w:pPr>
-      <w:r>
-        <w:t>Having the image in place, does not mean it is running. In order to run it, issue the following command:</w:t>
-      </w:r>
-    </w:p>
-    <w:p>
-      <w:pPr>
-        <w:ind w:left="720"/>
-      </w:pPr>
-    </w:p>
-    <w:p>
-      <w:pPr>
-        <w:ind w:left="720"/>
-        <w:rPr>
-          <w:rFonts w:ascii="Courier New" w:hAnsi="Courier New" w:cs="Courier New"/>
-        </w:rPr>
-      </w:pPr>
-      <w:r>
-        <w:rPr>
-          <w:rFonts w:ascii="Courier New" w:hAnsi="Courier New" w:cs="Courier New"/>
-        </w:rPr>
-        <w:t xml:space="preserve">$ </w:t>
-      </w:r>
-      <w:r>
-        <w:rPr>
-          <w:rFonts w:ascii="Courier New" w:hAnsi="Courier New" w:cs="Courier New"/>
-        </w:rPr>
-        <w:t>docker run --name=mysqltest1 -d --env="MYSQL_ROOT_PASSWORD=</w:t>
-      </w:r>
-      <w:proofErr w:type="spellStart"/>
-      <w:r>
-        <w:rPr>
-          <w:rFonts w:ascii="Courier New" w:hAnsi="Courier New" w:cs="Courier New"/>
-        </w:rPr>
-        <w:t>MyPassword</w:t>
-      </w:r>
-      <w:proofErr w:type="spellEnd"/>
-      <w:r>
-        <w:rPr>
-          <w:rFonts w:ascii="Courier New" w:hAnsi="Courier New" w:cs="Courier New"/>
-        </w:rPr>
-        <w:t xml:space="preserve">" --publish 6033:3306 </w:t>
-      </w:r>
-      <w:proofErr w:type="spellStart"/>
-      <w:r>
-        <w:rPr>
-          <w:rFonts w:ascii="Courier New" w:hAnsi="Courier New" w:cs="Courier New"/>
-        </w:rPr>
-        <w:t>mysql</w:t>
-      </w:r>
-      <w:proofErr w:type="spellEnd"/>
-      <w:r>
-        <w:rPr>
-          <w:rFonts w:ascii="Courier New" w:hAnsi="Courier New" w:cs="Courier New"/>
-        </w:rPr>
-        <w:t>/</w:t>
-      </w:r>
-      <w:proofErr w:type="spellStart"/>
-      <w:r>
-        <w:rPr>
-          <w:rFonts w:ascii="Courier New" w:hAnsi="Courier New" w:cs="Courier New"/>
-        </w:rPr>
-        <w:t>mysql-</w:t>
-      </w:r>
-      <w:proofErr w:type="gramStart"/>
-      <w:r>
-        <w:rPr>
-          <w:rFonts w:ascii="Courier New" w:hAnsi="Courier New" w:cs="Courier New"/>
-        </w:rPr>
-        <w:t>server:latest</w:t>
-      </w:r>
-      <w:proofErr w:type="spellEnd"/>
-      <w:proofErr w:type="gramEnd"/>
-    </w:p>
-    <w:p>
-      <w:pPr>
-        <w:ind w:left="720"/>
-        <w:rPr>
-          <w:rFonts w:ascii="Courier New" w:hAnsi="Courier New" w:cs="Courier New"/>
-        </w:rPr>
-      </w:pPr>
-    </w:p>
-    <w:p>
-      <w:pPr>
-        <w:ind w:left="720"/>
-      </w:pPr>
-      <w:r>
-        <w:t xml:space="preserve">Now, this command takes a little bit of </w:t>
-      </w:r>
-      <w:proofErr w:type="spellStart"/>
-      <w:r>
-        <w:t>explaination</w:t>
-      </w:r>
-      <w:proofErr w:type="spellEnd"/>
-      <w:r>
         <w:t xml:space="preserve">: </w:t>
       </w:r>
     </w:p>
@@ -1386,36 +835,12 @@
       <w:r>
         <w:t>It says, to run a container, based on the image we just downloaded (</w:t>
       </w:r>
-      <w:proofErr w:type="spellStart"/>
-      <w:r>
-        <w:rPr>
-          <w:rFonts w:ascii="Courier New" w:hAnsi="Courier New" w:cs="Courier New"/>
-        </w:rPr>
-        <w:t>mysql</w:t>
-      </w:r>
-      <w:proofErr w:type="spellEnd"/>
-      <w:r>
-        <w:rPr>
-          <w:rFonts w:ascii="Courier New" w:hAnsi="Courier New" w:cs="Courier New"/>
-        </w:rPr>
-        <w:t>/</w:t>
-      </w:r>
-      <w:proofErr w:type="spellStart"/>
-      <w:r>
-        <w:rPr>
-          <w:rFonts w:ascii="Courier New" w:hAnsi="Courier New" w:cs="Courier New"/>
-        </w:rPr>
-        <w:t>mysql-</w:t>
-      </w:r>
-      <w:proofErr w:type="gramStart"/>
-      <w:r>
-        <w:rPr>
-          <w:rFonts w:ascii="Courier New" w:hAnsi="Courier New" w:cs="Courier New"/>
-        </w:rPr>
-        <w:t>server:latest</w:t>
-      </w:r>
-      <w:proofErr w:type="spellEnd"/>
-      <w:proofErr w:type="gramEnd"/>
+      <w:r>
+        <w:rPr>
+          <w:rFonts w:ascii="Courier New" w:hAnsi="Courier New" w:cs="Courier New"/>
+        </w:rPr>
+        <w:t>mysql/mysql-server:latest</w:t>
+      </w:r>
       <w:r>
         <w:t>).  MySQL database server’s default port is 3306 as we all know.  But I want this port to be published to the host OS (where I am running CENTOS) as 6</w:t>
       </w:r>
@@ -1429,15 +854,7 @@
         <w:t>l</w:t>
       </w:r>
       <w:r>
-        <w:t>ast switch, is to preset root password of the newly created MySQL database, to be “</w:t>
-      </w:r>
-      <w:proofErr w:type="spellStart"/>
-      <w:r>
-        <w:t>MyPassword</w:t>
-      </w:r>
-      <w:proofErr w:type="spellEnd"/>
-      <w:r>
-        <w:t>”</w:t>
+        <w:t>ast switch, is to preset root password of the newly created MySQL database, to be “MyPassword”</w:t>
       </w:r>
     </w:p>
     <w:p>
@@ -1479,23 +896,7 @@
         <w:ind w:left="720"/>
       </w:pPr>
       <w:r>
-        <w:t xml:space="preserve">In order to test how well we did, we need to install, on my CENTOS host VM, the necessary tools to conduct the test.  In this case, I am going to cheat….by taking advantage of the compatibility of </w:t>
-      </w:r>
-      <w:proofErr w:type="spellStart"/>
-      <w:r>
-        <w:t>MariaDb</w:t>
-      </w:r>
-      <w:proofErr w:type="spellEnd"/>
-      <w:r>
-        <w:t xml:space="preserve"> and MySQL.  Instead of installing MySQL utilities from Oracle, I am installing the </w:t>
-      </w:r>
-      <w:proofErr w:type="spellStart"/>
-      <w:r>
-        <w:t>MariaDb</w:t>
-      </w:r>
-      <w:proofErr w:type="spellEnd"/>
-      <w:r>
-        <w:t xml:space="preserve"> repos and clients.</w:t>
+        <w:t>In order to test how well we did, we need to install, on my CENTOS host VM, the necessary tools to conduct the test.  In this case, I am going to cheat….by taking advantage of the compatibility of MariaDb and MySQL.  Instead of installing MySQL utilities from Oracle, I am installing the MariaDb repos and clients.</w:t>
       </w:r>
     </w:p>
     <w:p>
@@ -1508,59 +909,26 @@
         <w:ind w:left="720" w:right="-900"/>
       </w:pPr>
       <w:r>
-        <w:t xml:space="preserve">In order to do this, I need to set up Yum repo for </w:t>
-      </w:r>
-      <w:proofErr w:type="spellStart"/>
-      <w:r>
-        <w:t>MariaDb</w:t>
-      </w:r>
-      <w:proofErr w:type="spellEnd"/>
-    </w:p>
-    <w:p>
-      <w:pPr>
-        <w:ind w:left="720"/>
-      </w:pPr>
-    </w:p>
-    <w:p>
-      <w:pPr>
-        <w:ind w:left="720"/>
-        <w:rPr>
-          <w:rFonts w:ascii="Courier New" w:hAnsi="Courier New" w:cs="Courier New"/>
-        </w:rPr>
-      </w:pPr>
-      <w:r>
-        <w:rPr>
-          <w:rFonts w:ascii="Courier New" w:hAnsi="Courier New" w:cs="Courier New"/>
-        </w:rPr>
-        <w:t>$ curl -</w:t>
-      </w:r>
-      <w:proofErr w:type="spellStart"/>
-      <w:r>
-        <w:rPr>
-          <w:rFonts w:ascii="Courier New" w:hAnsi="Courier New" w:cs="Courier New"/>
-        </w:rPr>
-        <w:t>sS</w:t>
-      </w:r>
-      <w:proofErr w:type="spellEnd"/>
-      <w:r>
-        <w:rPr>
-          <w:rFonts w:ascii="Courier New" w:hAnsi="Courier New" w:cs="Courier New"/>
-        </w:rPr>
-        <w:t xml:space="preserve"> https://downloads.mariadb.com/MariaDB/mariadb_repo_setup | </w:t>
-      </w:r>
-      <w:proofErr w:type="spellStart"/>
-      <w:r>
-        <w:rPr>
-          <w:rFonts w:ascii="Courier New" w:hAnsi="Courier New" w:cs="Courier New"/>
-        </w:rPr>
-        <w:t>sudo</w:t>
-      </w:r>
-      <w:proofErr w:type="spellEnd"/>
-      <w:r>
-        <w:rPr>
-          <w:rFonts w:ascii="Courier New" w:hAnsi="Courier New" w:cs="Courier New"/>
-        </w:rPr>
-        <w:t xml:space="preserve"> bash</w:t>
+        <w:t>In order to do this, I need to set up Yum repo for MariaDb</w:t>
+      </w:r>
+    </w:p>
+    <w:p>
+      <w:pPr>
+        <w:ind w:left="720"/>
+      </w:pPr>
+    </w:p>
+    <w:p>
+      <w:pPr>
+        <w:ind w:left="720"/>
+        <w:rPr>
+          <w:rFonts w:ascii="Courier New" w:hAnsi="Courier New" w:cs="Courier New"/>
+        </w:rPr>
+      </w:pPr>
+      <w:r>
+        <w:rPr>
+          <w:rFonts w:ascii="Courier New" w:hAnsi="Courier New" w:cs="Courier New"/>
+        </w:rPr>
+        <w:t>$ curl -sS https://downloads.mariadb.com/MariaDB/mariadb_repo_setup | sudo bash</w:t>
       </w:r>
     </w:p>
     <w:p>
@@ -1597,63 +965,13 @@
         </w:rPr>
         <w:t xml:space="preserve">$ </w:t>
       </w:r>
-      <w:proofErr w:type="spellStart"/>
       <w:r>
         <w:rPr>
           <w:rFonts w:ascii="Courier New" w:hAnsi="Courier New" w:cs="Courier New"/>
           <w:lang w:val="pt-BR"/>
         </w:rPr>
-        <w:t>sudo</w:t>
-      </w:r>
-      <w:proofErr w:type="spellEnd"/>
-      <w:r>
-        <w:rPr>
-          <w:rFonts w:ascii="Courier New" w:hAnsi="Courier New" w:cs="Courier New"/>
-          <w:lang w:val="pt-BR"/>
-        </w:rPr>
-        <w:t xml:space="preserve"> </w:t>
-      </w:r>
-      <w:proofErr w:type="spellStart"/>
-      <w:r>
-        <w:rPr>
-          <w:rFonts w:ascii="Courier New" w:hAnsi="Courier New" w:cs="Courier New"/>
-          <w:lang w:val="pt-BR"/>
-        </w:rPr>
-        <w:t>yum</w:t>
-      </w:r>
-      <w:proofErr w:type="spellEnd"/>
-      <w:r>
-        <w:rPr>
-          <w:rFonts w:ascii="Courier New" w:hAnsi="Courier New" w:cs="Courier New"/>
-          <w:lang w:val="pt-BR"/>
-        </w:rPr>
-        <w:t xml:space="preserve"> </w:t>
-      </w:r>
-      <w:proofErr w:type="spellStart"/>
-      <w:r>
-        <w:rPr>
-          <w:rFonts w:ascii="Courier New" w:hAnsi="Courier New" w:cs="Courier New"/>
-          <w:lang w:val="pt-BR"/>
-        </w:rPr>
-        <w:t>install</w:t>
-      </w:r>
-      <w:proofErr w:type="spellEnd"/>
-      <w:r>
-        <w:rPr>
-          <w:rFonts w:ascii="Courier New" w:hAnsi="Courier New" w:cs="Courier New"/>
-          <w:lang w:val="pt-BR"/>
-        </w:rPr>
-        <w:t xml:space="preserve"> </w:t>
-      </w:r>
-      <w:proofErr w:type="spellStart"/>
-      <w:r>
-        <w:rPr>
-          <w:rFonts w:ascii="Courier New" w:hAnsi="Courier New" w:cs="Courier New"/>
-          <w:lang w:val="pt-BR"/>
-        </w:rPr>
-        <w:t>MariaDB-client</w:t>
-      </w:r>
-      <w:proofErr w:type="spellEnd"/>
+        <w:t>sudo yum install MariaDB-client</w:t>
+      </w:r>
     </w:p>
     <w:p/>
     <w:p>
@@ -1717,82 +1035,32 @@
         <w:rPr>
           <w:rFonts w:ascii="Courier New" w:hAnsi="Courier New" w:cs="Courier New"/>
         </w:rPr>
-        <w:t xml:space="preserve">$ docker exec -it mysqltest1 </w:t>
-      </w:r>
-      <w:proofErr w:type="spellStart"/>
-      <w:r>
-        <w:rPr>
-          <w:rFonts w:ascii="Courier New" w:hAnsi="Courier New" w:cs="Courier New"/>
-        </w:rPr>
-        <w:t>mysql</w:t>
-      </w:r>
-      <w:proofErr w:type="spellEnd"/>
-      <w:r>
-        <w:rPr>
-          <w:rFonts w:ascii="Courier New" w:hAnsi="Courier New" w:cs="Courier New"/>
-        </w:rPr>
-        <w:t xml:space="preserve"> -u root </w:t>
-      </w:r>
-      <w:r>
-        <w:rPr>
-          <w:rFonts w:ascii="Courier New" w:hAnsi="Courier New" w:cs="Courier New"/>
-        </w:rPr>
-        <w:t>-p</w:t>
+        <w:t>$ docker exec -it mysqltest1 mysql -u root -p</w:t>
       </w:r>
     </w:p>
     <w:p>
       <w:r>
         <w:tab/>
-        <w:t xml:space="preserve">-- here you have </w:t>
-      </w:r>
-      <w:proofErr w:type="gramStart"/>
-      <w:r>
-        <w:t>enter</w:t>
-      </w:r>
-      <w:proofErr w:type="gramEnd"/>
-      <w:r>
-        <w:t xml:space="preserve"> password</w:t>
-      </w:r>
-    </w:p>
-    <w:p>
-      <w:pPr>
-        <w:ind w:left="720"/>
-      </w:pPr>
-    </w:p>
-    <w:p>
-      <w:pPr>
-        <w:ind w:left="720"/>
-        <w:rPr>
-          <w:rFonts w:ascii="Courier New" w:hAnsi="Courier New" w:cs="Courier New"/>
-        </w:rPr>
-      </w:pPr>
-      <w:proofErr w:type="spellStart"/>
-      <w:r>
-        <w:rPr>
-          <w:rFonts w:ascii="Courier New" w:hAnsi="Courier New" w:cs="Courier New"/>
-        </w:rPr>
-        <w:t>mysql</w:t>
-      </w:r>
-      <w:proofErr w:type="spellEnd"/>
-      <w:r>
-        <w:rPr>
-          <w:rFonts w:ascii="Courier New" w:hAnsi="Courier New" w:cs="Courier New"/>
-        </w:rPr>
-        <w:t xml:space="preserve">&gt; use </w:t>
-      </w:r>
-      <w:proofErr w:type="spellStart"/>
-      <w:r>
-        <w:rPr>
-          <w:rFonts w:ascii="Courier New" w:hAnsi="Courier New" w:cs="Courier New"/>
-        </w:rPr>
-        <w:t>mysql</w:t>
-      </w:r>
-      <w:proofErr w:type="spellEnd"/>
-      <w:r>
-        <w:rPr>
-          <w:rFonts w:ascii="Courier New" w:hAnsi="Courier New" w:cs="Courier New"/>
-        </w:rPr>
-        <w:t>;</w:t>
+        <w:t>-- here you have enter password</w:t>
+      </w:r>
+    </w:p>
+    <w:p>
+      <w:pPr>
+        <w:ind w:left="720"/>
+      </w:pPr>
+    </w:p>
+    <w:p>
+      <w:pPr>
+        <w:ind w:left="720"/>
+        <w:rPr>
+          <w:rFonts w:ascii="Courier New" w:hAnsi="Courier New" w:cs="Courier New"/>
+        </w:rPr>
+      </w:pPr>
+      <w:r>
+        <w:rPr>
+          <w:rFonts w:ascii="Courier New" w:hAnsi="Courier New" w:cs="Courier New"/>
+        </w:rPr>
+        <w:t>mysql&gt; use mysql;</w:t>
       </w:r>
     </w:p>
     <w:p>
@@ -1816,19 +1084,11 @@
           <w:rFonts w:ascii="Courier New" w:hAnsi="Courier New" w:cs="Courier New"/>
         </w:rPr>
       </w:pPr>
-      <w:proofErr w:type="spellStart"/>
-      <w:r>
-        <w:rPr>
-          <w:rFonts w:ascii="Courier New" w:hAnsi="Courier New" w:cs="Courier New"/>
-        </w:rPr>
-        <w:t>mysql</w:t>
-      </w:r>
-      <w:proofErr w:type="spellEnd"/>
-      <w:r>
-        <w:rPr>
-          <w:rFonts w:ascii="Courier New" w:hAnsi="Courier New" w:cs="Courier New"/>
-        </w:rPr>
-        <w:t>&gt; select host, user from user;</w:t>
+      <w:r>
+        <w:rPr>
+          <w:rFonts w:ascii="Courier New" w:hAnsi="Courier New" w:cs="Courier New"/>
+        </w:rPr>
+        <w:t>mysql&gt; select host, user from user;</w:t>
       </w:r>
     </w:p>
     <w:p>
@@ -1884,81 +1144,35 @@
         <w:rPr>
           <w:rFonts w:ascii="Courier New" w:hAnsi="Courier New" w:cs="Courier New"/>
         </w:rPr>
-        <w:t xml:space="preserve">| localhost | </w:t>
-      </w:r>
-      <w:proofErr w:type="spellStart"/>
-      <w:r>
-        <w:rPr>
-          <w:rFonts w:ascii="Courier New" w:hAnsi="Courier New" w:cs="Courier New"/>
-        </w:rPr>
-        <w:t>healthchecker</w:t>
-      </w:r>
-      <w:proofErr w:type="spellEnd"/>
-      <w:r>
-        <w:rPr>
-          <w:rFonts w:ascii="Courier New" w:hAnsi="Courier New" w:cs="Courier New"/>
-        </w:rPr>
-        <w:t xml:space="preserve">    |</w:t>
-      </w:r>
-    </w:p>
-    <w:p>
-      <w:pPr>
-        <w:ind w:left="720"/>
-        <w:rPr>
-          <w:rFonts w:ascii="Courier New" w:hAnsi="Courier New" w:cs="Courier New"/>
-        </w:rPr>
-      </w:pPr>
-      <w:r>
-        <w:rPr>
-          <w:rFonts w:ascii="Courier New" w:hAnsi="Courier New" w:cs="Courier New"/>
-        </w:rPr>
-        <w:t xml:space="preserve">| localhost | </w:t>
-      </w:r>
-      <w:proofErr w:type="spellStart"/>
-      <w:proofErr w:type="gramStart"/>
-      <w:r>
-        <w:rPr>
-          <w:rFonts w:ascii="Courier New" w:hAnsi="Courier New" w:cs="Courier New"/>
-        </w:rPr>
-        <w:t>mysql.infoschema</w:t>
-      </w:r>
-      <w:proofErr w:type="spellEnd"/>
-      <w:proofErr w:type="gramEnd"/>
-      <w:r>
-        <w:rPr>
-          <w:rFonts w:ascii="Courier New" w:hAnsi="Courier New" w:cs="Courier New"/>
-        </w:rPr>
-        <w:t xml:space="preserve"> |</w:t>
-      </w:r>
-    </w:p>
-    <w:p>
-      <w:pPr>
-        <w:ind w:left="720"/>
-        <w:rPr>
-          <w:rFonts w:ascii="Courier New" w:hAnsi="Courier New" w:cs="Courier New"/>
-        </w:rPr>
-      </w:pPr>
-      <w:r>
-        <w:rPr>
-          <w:rFonts w:ascii="Courier New" w:hAnsi="Courier New" w:cs="Courier New"/>
-        </w:rPr>
-        <w:t xml:space="preserve">| localhost | </w:t>
-      </w:r>
-      <w:proofErr w:type="spellStart"/>
-      <w:proofErr w:type="gramStart"/>
-      <w:r>
-        <w:rPr>
-          <w:rFonts w:ascii="Courier New" w:hAnsi="Courier New" w:cs="Courier New"/>
-        </w:rPr>
-        <w:t>mysql.session</w:t>
-      </w:r>
-      <w:proofErr w:type="spellEnd"/>
-      <w:proofErr w:type="gramEnd"/>
-      <w:r>
-        <w:rPr>
-          <w:rFonts w:ascii="Courier New" w:hAnsi="Courier New" w:cs="Courier New"/>
-        </w:rPr>
-        <w:t xml:space="preserve">    |</w:t>
+        <w:t>| localhost | healthchecker    |</w:t>
+      </w:r>
+    </w:p>
+    <w:p>
+      <w:pPr>
+        <w:ind w:left="720"/>
+        <w:rPr>
+          <w:rFonts w:ascii="Courier New" w:hAnsi="Courier New" w:cs="Courier New"/>
+        </w:rPr>
+      </w:pPr>
+      <w:r>
+        <w:rPr>
+          <w:rFonts w:ascii="Courier New" w:hAnsi="Courier New" w:cs="Courier New"/>
+        </w:rPr>
+        <w:t>| localhost | mysql.infoschema |</w:t>
+      </w:r>
+    </w:p>
+    <w:p>
+      <w:pPr>
+        <w:ind w:left="720"/>
+        <w:rPr>
+          <w:rFonts w:ascii="Courier New" w:hAnsi="Courier New" w:cs="Courier New"/>
+        </w:rPr>
+      </w:pPr>
+      <w:r>
+        <w:rPr>
+          <w:rFonts w:ascii="Courier New" w:hAnsi="Courier New" w:cs="Courier New"/>
+        </w:rPr>
+        <w:t>| localhost | mysql.session    |</w:t>
       </w:r>
     </w:p>
     <w:p>
@@ -2032,20 +1246,12 @@
           <w:rFonts w:ascii="Courier New" w:hAnsi="Courier New" w:cs="Courier New"/>
         </w:rPr>
       </w:pPr>
-      <w:proofErr w:type="spellStart"/>
       <w:r>
         <w:rPr>
           <w:rFonts w:ascii="Courier New" w:hAnsi="Courier New" w:cs="Courier New"/>
         </w:rPr>
         <w:lastRenderedPageBreak/>
-        <w:t>mysql</w:t>
-      </w:r>
-      <w:proofErr w:type="spellEnd"/>
-      <w:r>
-        <w:rPr>
-          <w:rFonts w:ascii="Courier New" w:hAnsi="Courier New" w:cs="Courier New"/>
-        </w:rPr>
-        <w:t>&gt; quit</w:t>
+        <w:t>mysql&gt; quit</w:t>
       </w:r>
     </w:p>
     <w:p>
@@ -2081,21 +1287,7 @@
         <w:rPr>
           <w:rFonts w:asciiTheme="majorBidi" w:hAnsiTheme="majorBidi" w:cstheme="majorBidi"/>
         </w:rPr>
-        <w:t>Yay, that works</w:t>
-      </w:r>
-      <w:proofErr w:type="gramStart"/>
-      <w:r>
-        <w:rPr>
-          <w:rFonts w:asciiTheme="majorBidi" w:hAnsiTheme="majorBidi" w:cstheme="majorBidi"/>
-        </w:rPr>
-        <w:t>….next</w:t>
-      </w:r>
-      <w:proofErr w:type="gramEnd"/>
-      <w:r>
-        <w:rPr>
-          <w:rFonts w:asciiTheme="majorBidi" w:hAnsiTheme="majorBidi" w:cstheme="majorBidi"/>
-        </w:rPr>
-        <w:t xml:space="preserve">, </w:t>
+        <w:t xml:space="preserve">Yay, that works….next, </w:t>
       </w:r>
     </w:p>
     <w:p>
@@ -2123,7 +1315,61 @@
         <w:rPr>
           <w:rFonts w:ascii="Courier New" w:hAnsi="Courier New" w:cs="Courier New"/>
         </w:rPr>
-        <w:t xml:space="preserve">docker exec mysqltest1 </w:t>
+        <w:t>docker exec mysqltest1 \</w:t>
+      </w:r>
+    </w:p>
+    <w:p>
+      <w:pPr>
+        <w:ind w:left="720"/>
+        <w:rPr>
+          <w:rFonts w:ascii="Courier New" w:hAnsi="Courier New" w:cs="Courier New"/>
+        </w:rPr>
+      </w:pPr>
+      <w:r>
+        <w:rPr>
+          <w:rFonts w:ascii="Courier New" w:hAnsi="Courier New" w:cs="Courier New"/>
+        </w:rPr>
+        <w:t xml:space="preserve">   </w:t>
+      </w:r>
+      <w:r>
+        <w:rPr>
+          <w:rFonts w:ascii="Courier New" w:hAnsi="Courier New" w:cs="Courier New"/>
+        </w:rPr>
+        <w:t>mysql \</w:t>
+      </w:r>
+    </w:p>
+    <w:p>
+      <w:pPr>
+        <w:ind w:left="720"/>
+        <w:rPr>
+          <w:rFonts w:ascii="Courier New" w:hAnsi="Courier New" w:cs="Courier New"/>
+        </w:rPr>
+      </w:pPr>
+      <w:r>
+        <w:rPr>
+          <w:rFonts w:ascii="Courier New" w:hAnsi="Courier New" w:cs="Courier New"/>
+        </w:rPr>
+        <w:t xml:space="preserve">     --user=root \</w:t>
+      </w:r>
+    </w:p>
+    <w:p>
+      <w:pPr>
+        <w:ind w:left="720"/>
+        <w:rPr>
+          <w:rFonts w:ascii="Courier New" w:hAnsi="Courier New" w:cs="Courier New"/>
+        </w:rPr>
+      </w:pPr>
+      <w:r>
+        <w:rPr>
+          <w:rFonts w:ascii="Courier New" w:hAnsi="Courier New" w:cs="Courier New"/>
+        </w:rPr>
+        <w:t xml:space="preserve">     </w:t>
+      </w:r>
+      <w:r>
+        <w:rPr>
+          <w:rFonts w:ascii="Courier New" w:hAnsi="Courier New" w:cs="Courier New"/>
+        </w:rPr>
+        <w:t xml:space="preserve">--password=MyPassword </w:t>
       </w:r>
       <w:r>
         <w:rPr>
@@ -2134,38 +1380,86 @@
     </w:p>
     <w:p>
       <w:pPr>
-        <w:ind w:left="720"/>
-        <w:rPr>
-          <w:rFonts w:ascii="Courier New" w:hAnsi="Courier New" w:cs="Courier New"/>
-          <w:lang w:val="sv-SE"/>
-        </w:rPr>
-      </w:pPr>
-      <w:r>
-        <w:rPr>
-          <w:rFonts w:ascii="Courier New" w:hAnsi="Courier New" w:cs="Courier New"/>
-        </w:rPr>
-        <w:t xml:space="preserve">   </w:t>
-      </w:r>
-      <w:proofErr w:type="spellStart"/>
-      <w:r>
-        <w:rPr>
-          <w:rFonts w:ascii="Courier New" w:hAnsi="Courier New" w:cs="Courier New"/>
-          <w:lang w:val="sv-SE"/>
-        </w:rPr>
-        <w:t>mysql</w:t>
-      </w:r>
-      <w:proofErr w:type="spellEnd"/>
-      <w:r>
-        <w:rPr>
-          <w:rFonts w:ascii="Courier New" w:hAnsi="Courier New" w:cs="Courier New"/>
-          <w:lang w:val="sv-SE"/>
+        <w:ind w:left="720" w:right="-630"/>
+        <w:rPr>
+          <w:rFonts w:ascii="Courier New" w:hAnsi="Courier New" w:cs="Courier New"/>
+          <w:lang w:val="it-IT"/>
+        </w:rPr>
+      </w:pPr>
+      <w:r>
+        <w:rPr>
+          <w:rFonts w:ascii="Courier New" w:hAnsi="Courier New" w:cs="Courier New"/>
+        </w:rPr>
+        <w:t xml:space="preserve">     </w:t>
+      </w:r>
+      <w:r>
+        <w:rPr>
+          <w:rFonts w:ascii="Courier New" w:hAnsi="Courier New" w:cs="Courier New"/>
+          <w:lang w:val="it-IT"/>
+        </w:rPr>
+        <w:t xml:space="preserve">-e "CREATE USER 'root'@'%' </w:t>
+      </w:r>
+      <w:r>
+        <w:rPr>
+          <w:rFonts w:ascii="Courier New" w:hAnsi="Courier New" w:cs="Courier New"/>
+          <w:lang w:val="it-IT"/>
+        </w:rPr>
+        <w:t>\</w:t>
+      </w:r>
+    </w:p>
+    <w:p>
+      <w:pPr>
+        <w:ind w:left="720" w:right="-630"/>
+        <w:rPr>
+          <w:rFonts w:ascii="Courier New" w:hAnsi="Courier New" w:cs="Courier New"/>
+        </w:rPr>
+      </w:pPr>
+      <w:r>
+        <w:rPr>
+          <w:rFonts w:ascii="Courier New" w:hAnsi="Courier New" w:cs="Courier New"/>
+          <w:lang w:val="it-IT"/>
+        </w:rPr>
+        <w:t xml:space="preserve">         </w:t>
+      </w:r>
+      <w:r>
+        <w:rPr>
+          <w:rFonts w:ascii="Courier New" w:hAnsi="Courier New" w:cs="Courier New"/>
+        </w:rPr>
+        <w:t>WITH mysql_native_password</w:t>
+      </w:r>
+      <w:r>
+        <w:rPr>
+          <w:rFonts w:ascii="Courier New" w:hAnsi="Courier New" w:cs="Courier New"/>
         </w:rPr>
         <w:t xml:space="preserve"> </w:t>
       </w:r>
       <w:r>
         <w:rPr>
           <w:rFonts w:ascii="Courier New" w:hAnsi="Courier New" w:cs="Courier New"/>
-          <w:lang w:val="sv-SE"/>
+        </w:rPr>
+        <w:t>IDENTIFIED</w:t>
+      </w:r>
+      <w:r>
+        <w:rPr>
+          <w:rFonts w:ascii="Courier New" w:hAnsi="Courier New" w:cs="Courier New"/>
+        </w:rPr>
+        <w:t xml:space="preserve"> </w:t>
+      </w:r>
+      <w:r>
+        <w:rPr>
+          <w:rFonts w:ascii="Courier New" w:hAnsi="Courier New" w:cs="Courier New"/>
+        </w:rPr>
+        <w:t xml:space="preserve">BY </w:t>
+      </w:r>
+      <w:r>
+        <w:rPr>
+          <w:rFonts w:ascii="Courier New" w:hAnsi="Courier New" w:cs="Courier New"/>
+        </w:rPr>
+        <w:t>'MyPassword';</w:t>
+      </w:r>
+      <w:r>
+        <w:rPr>
+          <w:rFonts w:ascii="Courier New" w:hAnsi="Courier New" w:cs="Courier New"/>
         </w:rPr>
         <w:t>\</w:t>
       </w:r>
@@ -2175,59 +1469,23 @@
         <w:ind w:left="720"/>
         <w:rPr>
           <w:rFonts w:ascii="Courier New" w:hAnsi="Courier New" w:cs="Courier New"/>
-          <w:lang w:val="sv-SE"/>
-        </w:rPr>
-      </w:pPr>
-      <w:r>
-        <w:rPr>
-          <w:rFonts w:ascii="Courier New" w:hAnsi="Courier New" w:cs="Courier New"/>
-          <w:lang w:val="sv-SE"/>
-        </w:rPr>
-        <w:t xml:space="preserve">     </w:t>
-      </w:r>
-      <w:r>
-        <w:rPr>
-          <w:rFonts w:ascii="Courier New" w:hAnsi="Courier New" w:cs="Courier New"/>
-          <w:lang w:val="sv-SE"/>
-        </w:rPr>
-        <w:t>--</w:t>
-      </w:r>
-      <w:proofErr w:type="spellStart"/>
-      <w:r>
-        <w:rPr>
-          <w:rFonts w:ascii="Courier New" w:hAnsi="Courier New" w:cs="Courier New"/>
-          <w:lang w:val="sv-SE"/>
-        </w:rPr>
-        <w:t>user</w:t>
-      </w:r>
-      <w:proofErr w:type="spellEnd"/>
-      <w:r>
-        <w:rPr>
-          <w:rFonts w:ascii="Courier New" w:hAnsi="Courier New" w:cs="Courier New"/>
-          <w:lang w:val="sv-SE"/>
-        </w:rPr>
-        <w:t>=</w:t>
-      </w:r>
-      <w:proofErr w:type="spellStart"/>
-      <w:r>
-        <w:rPr>
-          <w:rFonts w:ascii="Courier New" w:hAnsi="Courier New" w:cs="Courier New"/>
-          <w:lang w:val="sv-SE"/>
-        </w:rPr>
-        <w:t>root</w:t>
-      </w:r>
-      <w:proofErr w:type="spellEnd"/>
-      <w:r>
-        <w:rPr>
-          <w:rFonts w:ascii="Courier New" w:hAnsi="Courier New" w:cs="Courier New"/>
-          <w:lang w:val="sv-SE"/>
-        </w:rPr>
-        <w:t xml:space="preserve"> </w:t>
-      </w:r>
-      <w:r>
-        <w:rPr>
-          <w:rFonts w:ascii="Courier New" w:hAnsi="Courier New" w:cs="Courier New"/>
-          <w:lang w:val="sv-SE"/>
+        </w:rPr>
+      </w:pPr>
+      <w:r>
+        <w:rPr>
+          <w:rFonts w:ascii="Courier New" w:hAnsi="Courier New" w:cs="Courier New"/>
+        </w:rPr>
+        <w:t xml:space="preserve">         </w:t>
+      </w:r>
+      <w:r>
+        <w:rPr>
+          <w:rFonts w:ascii="Courier New" w:hAnsi="Courier New" w:cs="Courier New"/>
+        </w:rPr>
+        <w:t xml:space="preserve">GRANT ALL PRIVILEGES ON *.* TO 'root'@'%'; </w:t>
+      </w:r>
+      <w:r>
+        <w:rPr>
+          <w:rFonts w:ascii="Courier New" w:hAnsi="Courier New" w:cs="Courier New"/>
         </w:rPr>
         <w:t>\</w:t>
       </w:r>
@@ -2242,116 +1500,6 @@
       <w:r>
         <w:rPr>
           <w:rFonts w:ascii="Courier New" w:hAnsi="Courier New" w:cs="Courier New"/>
-          <w:lang w:val="sv-SE"/>
-        </w:rPr>
-        <w:t xml:space="preserve">   </w:t>
-      </w:r>
-      <w:r>
-        <w:rPr>
-          <w:rFonts w:ascii="Courier New" w:hAnsi="Courier New" w:cs="Courier New"/>
-          <w:lang w:val="sv-SE"/>
-        </w:rPr>
-        <w:t xml:space="preserve">  </w:t>
-      </w:r>
-      <w:r>
-        <w:rPr>
-          <w:rFonts w:ascii="Courier New" w:hAnsi="Courier New" w:cs="Courier New"/>
-        </w:rPr>
-        <w:t>--password=</w:t>
-      </w:r>
-      <w:proofErr w:type="spellStart"/>
-      <w:r>
-        <w:rPr>
-          <w:rFonts w:ascii="Courier New" w:hAnsi="Courier New" w:cs="Courier New"/>
-        </w:rPr>
-        <w:t>MyPassword</w:t>
-      </w:r>
-      <w:proofErr w:type="spellEnd"/>
-      <w:r>
-        <w:rPr>
-          <w:rFonts w:ascii="Courier New" w:hAnsi="Courier New" w:cs="Courier New"/>
-        </w:rPr>
-        <w:t xml:space="preserve"> </w:t>
-      </w:r>
-      <w:r>
-        <w:rPr>
-          <w:rFonts w:ascii="Courier New" w:hAnsi="Courier New" w:cs="Courier New"/>
-        </w:rPr>
-        <w:t>\</w:t>
-      </w:r>
-    </w:p>
-    <w:p>
-      <w:pPr>
-        <w:ind w:left="720" w:right="-630"/>
-        <w:rPr>
-          <w:rFonts w:ascii="Courier New" w:hAnsi="Courier New" w:cs="Courier New"/>
-        </w:rPr>
-      </w:pPr>
-      <w:r>
-        <w:rPr>
-          <w:rFonts w:ascii="Courier New" w:hAnsi="Courier New" w:cs="Courier New"/>
-        </w:rPr>
-        <w:t xml:space="preserve">     </w:t>
-      </w:r>
-      <w:r>
-        <w:rPr>
-          <w:rFonts w:ascii="Courier New" w:hAnsi="Courier New" w:cs="Courier New"/>
-        </w:rPr>
-        <w:t>-</w:t>
-      </w:r>
-      <w:r>
-        <w:rPr>
-          <w:rFonts w:ascii="Courier New" w:hAnsi="Courier New" w:cs="Courier New"/>
-        </w:rPr>
-        <w:t>e</w:t>
-      </w:r>
-      <w:r>
-        <w:rPr>
-          <w:rFonts w:ascii="Courier New" w:hAnsi="Courier New" w:cs="Courier New"/>
-        </w:rPr>
-        <w:t xml:space="preserve"> "</w:t>
-      </w:r>
-      <w:r>
-        <w:rPr>
-          <w:rFonts w:ascii="Courier New" w:hAnsi="Courier New" w:cs="Courier New"/>
-        </w:rPr>
-        <w:t>CREATE</w:t>
-      </w:r>
-      <w:r>
-        <w:rPr>
-          <w:rFonts w:ascii="Courier New" w:hAnsi="Courier New" w:cs="Courier New"/>
-        </w:rPr>
-        <w:t xml:space="preserve"> </w:t>
-      </w:r>
-      <w:r>
-        <w:rPr>
-          <w:rFonts w:ascii="Courier New" w:hAnsi="Courier New" w:cs="Courier New"/>
-        </w:rPr>
-        <w:t>USER</w:t>
-      </w:r>
-      <w:r>
-        <w:rPr>
-          <w:rFonts w:ascii="Courier New" w:hAnsi="Courier New" w:cs="Courier New"/>
-        </w:rPr>
-        <w:t xml:space="preserve"> 'root'@'%' </w:t>
-      </w:r>
-      <w:r>
-        <w:rPr>
-          <w:rFonts w:ascii="Courier New" w:hAnsi="Courier New" w:cs="Courier New"/>
-        </w:rPr>
-        <w:t>\</w:t>
-      </w:r>
-    </w:p>
-    <w:p>
-      <w:pPr>
-        <w:ind w:left="720" w:right="-630"/>
-        <w:rPr>
-          <w:rFonts w:ascii="Courier New" w:hAnsi="Courier New" w:cs="Courier New"/>
-        </w:rPr>
-      </w:pPr>
-      <w:r>
-        <w:rPr>
-          <w:rFonts w:ascii="Courier New" w:hAnsi="Courier New" w:cs="Courier New"/>
         </w:rPr>
         <w:t xml:space="preserve">         </w:t>
       </w:r>
@@ -2359,126 +1507,6 @@
         <w:rPr>
           <w:rFonts w:ascii="Courier New" w:hAnsi="Courier New" w:cs="Courier New"/>
         </w:rPr>
-        <w:t xml:space="preserve">WITH </w:t>
-      </w:r>
-      <w:proofErr w:type="spellStart"/>
-      <w:r>
-        <w:rPr>
-          <w:rFonts w:ascii="Courier New" w:hAnsi="Courier New" w:cs="Courier New"/>
-        </w:rPr>
-        <w:t>mysql_native_password</w:t>
-      </w:r>
-      <w:proofErr w:type="spellEnd"/>
-      <w:r>
-        <w:rPr>
-          <w:rFonts w:ascii="Courier New" w:hAnsi="Courier New" w:cs="Courier New"/>
-        </w:rPr>
-        <w:t xml:space="preserve"> </w:t>
-      </w:r>
-      <w:r>
-        <w:rPr>
-          <w:rFonts w:ascii="Courier New" w:hAnsi="Courier New" w:cs="Courier New"/>
-        </w:rPr>
-        <w:t>IDENTIFIED</w:t>
-      </w:r>
-      <w:r>
-        <w:rPr>
-          <w:rFonts w:ascii="Courier New" w:hAnsi="Courier New" w:cs="Courier New"/>
-        </w:rPr>
-        <w:t xml:space="preserve"> </w:t>
-      </w:r>
-      <w:r>
-        <w:rPr>
-          <w:rFonts w:ascii="Courier New" w:hAnsi="Courier New" w:cs="Courier New"/>
-        </w:rPr>
-        <w:t xml:space="preserve">BY </w:t>
-      </w:r>
-      <w:r>
-        <w:rPr>
-          <w:rFonts w:ascii="Courier New" w:hAnsi="Courier New" w:cs="Courier New"/>
-        </w:rPr>
-        <w:t>'</w:t>
-      </w:r>
-      <w:proofErr w:type="spellStart"/>
-      <w:r>
-        <w:rPr>
-          <w:rFonts w:ascii="Courier New" w:hAnsi="Courier New" w:cs="Courier New"/>
-        </w:rPr>
-        <w:t>MyPassword</w:t>
-      </w:r>
-      <w:proofErr w:type="spellEnd"/>
-      <w:proofErr w:type="gramStart"/>
-      <w:r>
-        <w:rPr>
-          <w:rFonts w:ascii="Courier New" w:hAnsi="Courier New" w:cs="Courier New"/>
-        </w:rPr>
-        <w:t>';</w:t>
-      </w:r>
-      <w:r>
-        <w:rPr>
-          <w:rFonts w:ascii="Courier New" w:hAnsi="Courier New" w:cs="Courier New"/>
-        </w:rPr>
-        <w:t>\</w:t>
-      </w:r>
-      <w:proofErr w:type="gramEnd"/>
-    </w:p>
-    <w:p>
-      <w:pPr>
-        <w:ind w:left="720"/>
-        <w:rPr>
-          <w:rFonts w:ascii="Courier New" w:hAnsi="Courier New" w:cs="Courier New"/>
-        </w:rPr>
-      </w:pPr>
-      <w:r>
-        <w:rPr>
-          <w:rFonts w:ascii="Courier New" w:hAnsi="Courier New" w:cs="Courier New"/>
-        </w:rPr>
-        <w:t xml:space="preserve">         </w:t>
-      </w:r>
-      <w:r>
-        <w:rPr>
-          <w:rFonts w:ascii="Courier New" w:hAnsi="Courier New" w:cs="Courier New"/>
-        </w:rPr>
-        <w:t xml:space="preserve">GRANT ALL PRIVILEGES ON </w:t>
-      </w:r>
-      <w:proofErr w:type="gramStart"/>
-      <w:r>
-        <w:rPr>
-          <w:rFonts w:ascii="Courier New" w:hAnsi="Courier New" w:cs="Courier New"/>
-        </w:rPr>
-        <w:t>*.*</w:t>
-      </w:r>
-      <w:proofErr w:type="gramEnd"/>
-      <w:r>
-        <w:rPr>
-          <w:rFonts w:ascii="Courier New" w:hAnsi="Courier New" w:cs="Courier New"/>
-        </w:rPr>
-        <w:t xml:space="preserve"> TO 'root'@'%'; </w:t>
-      </w:r>
-      <w:r>
-        <w:rPr>
-          <w:rFonts w:ascii="Courier New" w:hAnsi="Courier New" w:cs="Courier New"/>
-        </w:rPr>
-        <w:t>\</w:t>
-      </w:r>
-    </w:p>
-    <w:p>
-      <w:pPr>
-        <w:ind w:left="720"/>
-        <w:rPr>
-          <w:rFonts w:ascii="Courier New" w:hAnsi="Courier New" w:cs="Courier New"/>
-        </w:rPr>
-      </w:pPr>
-      <w:r>
-        <w:rPr>
-          <w:rFonts w:ascii="Courier New" w:hAnsi="Courier New" w:cs="Courier New"/>
-        </w:rPr>
-        <w:t xml:space="preserve">         </w:t>
-      </w:r>
-      <w:r>
-        <w:rPr>
-          <w:rFonts w:ascii="Courier New" w:hAnsi="Courier New" w:cs="Courier New"/>
-        </w:rPr>
         <w:t>FLUSH PRIVILEGES;"</w:t>
       </w:r>
     </w:p>
@@ -2493,51 +1521,20 @@
         <w:rPr>
           <w:rFonts w:ascii="Courier New" w:hAnsi="Courier New" w:cs="Courier New"/>
         </w:rPr>
-        <w:t xml:space="preserve">ALTER USER 'root'@'%' IDENTIFIED WITH </w:t>
-      </w:r>
-      <w:proofErr w:type="spellStart"/>
-      <w:r>
-        <w:rPr>
-          <w:rFonts w:ascii="Courier New" w:hAnsi="Courier New" w:cs="Courier New"/>
-        </w:rPr>
-        <w:t>mysql_native_password</w:t>
-      </w:r>
-      <w:proofErr w:type="spellEnd"/>
-      <w:r>
-        <w:rPr>
-          <w:rFonts w:ascii="Courier New" w:hAnsi="Courier New" w:cs="Courier New"/>
-        </w:rPr>
-        <w:t xml:space="preserve"> BY '</w:t>
-      </w:r>
-      <w:proofErr w:type="spellStart"/>
-      <w:r>
-        <w:rPr>
-          <w:rFonts w:ascii="Courier New" w:hAnsi="Courier New" w:cs="Courier New"/>
-        </w:rPr>
-        <w:t>MyPassword</w:t>
-      </w:r>
-      <w:proofErr w:type="spellEnd"/>
-      <w:r>
-        <w:rPr>
-          <w:rFonts w:ascii="Courier New" w:hAnsi="Courier New" w:cs="Courier New"/>
-        </w:rPr>
-        <w:t>';</w:t>
-      </w:r>
-    </w:p>
-    <w:p>
-      <w:pPr>
-        <w:ind w:left="720"/>
-      </w:pPr>
-    </w:p>
-    <w:p>
-      <w:pPr>
-        <w:ind w:left="720"/>
-      </w:pPr>
-      <w:r>
-        <w:t>T</w:t>
-      </w:r>
-      <w:r>
-        <w:t>his takes a little bit explanation:</w:t>
+        <w:t>ALTER USER 'root'@'%' IDENTIFIED WITH mysql_native_password BY 'MyPassword';</w:t>
+      </w:r>
+    </w:p>
+    <w:p>
+      <w:pPr>
+        <w:ind w:left="720"/>
+      </w:pPr>
+    </w:p>
+    <w:p>
+      <w:pPr>
+        <w:ind w:left="720"/>
+      </w:pPr>
+      <w:r>
+        <w:t>This takes a little bit explanation:</w:t>
       </w:r>
     </w:p>
     <w:p>
@@ -2563,15 +1560,7 @@
         <w:t>-it</w:t>
       </w:r>
       <w:r>
-        <w:t xml:space="preserve">” switch in second command, because we are directly executing the entire command of </w:t>
-      </w:r>
-      <w:proofErr w:type="spellStart"/>
-      <w:r>
-        <w:t>mysql</w:t>
-      </w:r>
-      <w:proofErr w:type="spellEnd"/>
-      <w:r>
-        <w:t xml:space="preserve"> inside container.  No need for interaction with terminal.</w:t>
+        <w:t>” switch in second command, because we are directly executing the entire command of mysql inside container.  No need for interaction with terminal.</w:t>
       </w:r>
     </w:p>
     <w:p>
@@ -2603,19 +1592,11 @@
       <w:r>
         <w:t xml:space="preserve">, and the command is the </w:t>
       </w:r>
-      <w:proofErr w:type="spellStart"/>
-      <w:r>
-        <w:rPr>
-          <w:rFonts w:ascii="Courier New" w:hAnsi="Courier New" w:cs="Courier New"/>
-        </w:rPr>
-        <w:t>mysql</w:t>
-      </w:r>
-      <w:proofErr w:type="spellEnd"/>
-      <w:r>
-        <w:rPr>
-          <w:rFonts w:ascii="Courier New" w:hAnsi="Courier New" w:cs="Courier New"/>
-        </w:rPr>
-        <w:t xml:space="preserve"> </w:t>
+      <w:r>
+        <w:rPr>
+          <w:rFonts w:ascii="Courier New" w:hAnsi="Courier New" w:cs="Courier New"/>
+        </w:rPr>
+        <w:t xml:space="preserve">mysql </w:t>
       </w:r>
       <w:r>
         <w:t>(with its trailing arguments).</w:t>
@@ -2632,19 +1613,14 @@
       <w:r>
         <w:t>“</w:t>
       </w:r>
-      <w:proofErr w:type="spellStart"/>
       <w:r>
         <w:rPr>
           <w:rFonts w:ascii="Courier New" w:hAnsi="Courier New" w:cs="Courier New"/>
         </w:rPr>
         <w:t>mysql</w:t>
       </w:r>
-      <w:proofErr w:type="spellEnd"/>
-      <w:r>
-        <w:t>”</w:t>
-      </w:r>
-      <w:r>
-        <w:t xml:space="preserve"> directly runs this inside the container, with the actual SQL commands to create a user root regardless of hostnames ‘%’. </w:t>
+      <w:r>
+        <w:t xml:space="preserve">” directly runs this inside the container, with the actual SQL commands to create a user root regardless of hostnames ‘%’. </w:t>
       </w:r>
     </w:p>
     <w:p>
@@ -2669,10 +1645,7 @@
         <w:ind w:left="720"/>
       </w:pPr>
       <w:r>
-        <w:t xml:space="preserve">Back to using </w:t>
-      </w:r>
-      <w:r>
-        <w:t>“</w:t>
+        <w:t>Back to using “</w:t>
       </w:r>
       <w:r>
         <w:rPr>
@@ -2681,43 +1654,26 @@
         <w:t>-it</w:t>
       </w:r>
       <w:r>
-        <w:t>”</w:t>
-      </w:r>
-      <w:r>
-        <w:t xml:space="preserve"> in interactive mode:</w:t>
-      </w:r>
-    </w:p>
-    <w:p>
-      <w:pPr>
-        <w:ind w:left="720"/>
-      </w:pPr>
-    </w:p>
-    <w:p>
-      <w:pPr>
-        <w:ind w:left="720"/>
-        <w:rPr>
-          <w:rFonts w:ascii="Courier New" w:hAnsi="Courier New" w:cs="Courier New"/>
-        </w:rPr>
-      </w:pPr>
-      <w:r>
-        <w:rPr>
-          <w:rFonts w:ascii="Courier New" w:hAnsi="Courier New" w:cs="Courier New"/>
-        </w:rPr>
-        <w:t xml:space="preserve">$ docker exec -it mysqltest1 </w:t>
-      </w:r>
-      <w:proofErr w:type="spellStart"/>
-      <w:r>
-        <w:rPr>
-          <w:rFonts w:ascii="Courier New" w:hAnsi="Courier New" w:cs="Courier New"/>
-        </w:rPr>
-        <w:t>mysql</w:t>
-      </w:r>
-      <w:proofErr w:type="spellEnd"/>
-      <w:r>
-        <w:rPr>
-          <w:rFonts w:ascii="Courier New" w:hAnsi="Courier New" w:cs="Courier New"/>
-        </w:rPr>
-        <w:t xml:space="preserve"> -u root -p</w:t>
+        <w:t>” in interactive mode:</w:t>
+      </w:r>
+    </w:p>
+    <w:p>
+      <w:pPr>
+        <w:ind w:left="720"/>
+      </w:pPr>
+    </w:p>
+    <w:p>
+      <w:pPr>
+        <w:ind w:left="720"/>
+        <w:rPr>
+          <w:rFonts w:ascii="Courier New" w:hAnsi="Courier New" w:cs="Courier New"/>
+        </w:rPr>
+      </w:pPr>
+      <w:r>
+        <w:rPr>
+          <w:rFonts w:ascii="Courier New" w:hAnsi="Courier New" w:cs="Courier New"/>
+        </w:rPr>
+        <w:t>$ docker exec -it mysqltest1 mysql -u root -p</w:t>
       </w:r>
     </w:p>
     <w:p>
@@ -2736,77 +1692,41 @@
         <w:rPr>
           <w:rFonts w:asciiTheme="majorBidi" w:hAnsiTheme="majorBidi" w:cstheme="majorBidi"/>
         </w:rPr>
-        <w:t>This will prompt you to enter the password (</w:t>
-      </w:r>
-      <w:proofErr w:type="spellStart"/>
+        <w:t xml:space="preserve">This will prompt you to enter the password (MyPassword). To check the result of our previous test step, we </w:t>
+      </w:r>
       <w:r>
         <w:rPr>
           <w:rFonts w:asciiTheme="majorBidi" w:hAnsiTheme="majorBidi" w:cstheme="majorBidi"/>
         </w:rPr>
-        <w:t>MyPassword</w:t>
-      </w:r>
-      <w:proofErr w:type="spellEnd"/>
+        <w:t>issue</w:t>
+      </w:r>
       <w:r>
         <w:rPr>
           <w:rFonts w:asciiTheme="majorBidi" w:hAnsiTheme="majorBidi" w:cstheme="majorBidi"/>
         </w:rPr>
-        <w:t xml:space="preserve">). To check the result of our previous test step, we </w:t>
-      </w:r>
-      <w:r>
+        <w:t xml:space="preserve"> this SQL</w:t>
+      </w:r>
+    </w:p>
+    <w:p>
+      <w:pPr>
+        <w:ind w:left="720"/>
         <w:rPr>
           <w:rFonts w:asciiTheme="majorBidi" w:hAnsiTheme="majorBidi" w:cstheme="majorBidi"/>
         </w:rPr>
-        <w:t>issue</w:t>
-      </w:r>
-      <w:r>
-        <w:rPr>
-          <w:rFonts w:asciiTheme="majorBidi" w:hAnsiTheme="majorBidi" w:cstheme="majorBidi"/>
-        </w:rPr>
-        <w:t xml:space="preserve"> this SQL</w:t>
-      </w:r>
-    </w:p>
-    <w:p>
-      <w:pPr>
-        <w:ind w:left="720"/>
-        <w:rPr>
-          <w:rFonts w:asciiTheme="majorBidi" w:hAnsiTheme="majorBidi" w:cstheme="majorBidi"/>
-        </w:rPr>
-      </w:pPr>
-    </w:p>
-    <w:p>
-      <w:pPr>
-        <w:ind w:left="720"/>
-        <w:rPr>
-          <w:rFonts w:ascii="Courier New" w:hAnsi="Courier New" w:cs="Courier New"/>
-        </w:rPr>
-      </w:pPr>
-      <w:proofErr w:type="spellStart"/>
-      <w:r>
-        <w:rPr>
-          <w:rFonts w:ascii="Courier New" w:hAnsi="Courier New" w:cs="Courier New"/>
-        </w:rPr>
-        <w:t>mysql</w:t>
-      </w:r>
-      <w:proofErr w:type="spellEnd"/>
-      <w:r>
-        <w:rPr>
-          <w:rFonts w:ascii="Courier New" w:hAnsi="Courier New" w:cs="Courier New"/>
-        </w:rPr>
-        <w:t xml:space="preserve">&gt; use </w:t>
-      </w:r>
-      <w:proofErr w:type="spellStart"/>
-      <w:r>
-        <w:rPr>
-          <w:rFonts w:ascii="Courier New" w:hAnsi="Courier New" w:cs="Courier New"/>
-        </w:rPr>
-        <w:t>mysql</w:t>
-      </w:r>
-      <w:proofErr w:type="spellEnd"/>
-      <w:r>
-        <w:rPr>
-          <w:rFonts w:ascii="Courier New" w:hAnsi="Courier New" w:cs="Courier New"/>
-        </w:rPr>
-        <w:t>;</w:t>
+      </w:pPr>
+    </w:p>
+    <w:p>
+      <w:pPr>
+        <w:ind w:left="720"/>
+        <w:rPr>
+          <w:rFonts w:ascii="Courier New" w:hAnsi="Courier New" w:cs="Courier New"/>
+        </w:rPr>
+      </w:pPr>
+      <w:r>
+        <w:rPr>
+          <w:rFonts w:ascii="Courier New" w:hAnsi="Courier New" w:cs="Courier New"/>
+        </w:rPr>
+        <w:t>mysql&gt; use mysql;</w:t>
       </w:r>
     </w:p>
     <w:p>
@@ -2830,19 +1750,11 @@
           <w:rFonts w:ascii="Courier New" w:hAnsi="Courier New" w:cs="Courier New"/>
         </w:rPr>
       </w:pPr>
-      <w:proofErr w:type="spellStart"/>
-      <w:r>
-        <w:rPr>
-          <w:rFonts w:ascii="Courier New" w:hAnsi="Courier New" w:cs="Courier New"/>
-        </w:rPr>
-        <w:t>mysql</w:t>
-      </w:r>
-      <w:proofErr w:type="spellEnd"/>
-      <w:r>
-        <w:rPr>
-          <w:rFonts w:ascii="Courier New" w:hAnsi="Courier New" w:cs="Courier New"/>
-        </w:rPr>
-        <w:t>&gt; select user, host from user;</w:t>
+      <w:r>
+        <w:rPr>
+          <w:rFonts w:ascii="Courier New" w:hAnsi="Courier New" w:cs="Courier New"/>
+        </w:rPr>
+        <w:t>mysql&gt; select user, host from user;</w:t>
       </w:r>
     </w:p>
     <w:p>
@@ -2912,81 +1824,35 @@
         <w:rPr>
           <w:rFonts w:ascii="Courier New" w:hAnsi="Courier New" w:cs="Courier New"/>
         </w:rPr>
-        <w:t xml:space="preserve">| </w:t>
-      </w:r>
-      <w:proofErr w:type="spellStart"/>
-      <w:r>
-        <w:rPr>
-          <w:rFonts w:ascii="Courier New" w:hAnsi="Courier New" w:cs="Courier New"/>
-        </w:rPr>
-        <w:t>healthchecker</w:t>
-      </w:r>
-      <w:proofErr w:type="spellEnd"/>
-      <w:r>
-        <w:rPr>
-          <w:rFonts w:ascii="Courier New" w:hAnsi="Courier New" w:cs="Courier New"/>
-        </w:rPr>
-        <w:t xml:space="preserve">    | localhost |</w:t>
-      </w:r>
-    </w:p>
-    <w:p>
-      <w:pPr>
-        <w:ind w:left="720"/>
-        <w:rPr>
-          <w:rFonts w:ascii="Courier New" w:hAnsi="Courier New" w:cs="Courier New"/>
-        </w:rPr>
-      </w:pPr>
-      <w:r>
-        <w:rPr>
-          <w:rFonts w:ascii="Courier New" w:hAnsi="Courier New" w:cs="Courier New"/>
-        </w:rPr>
-        <w:t xml:space="preserve">| </w:t>
-      </w:r>
-      <w:proofErr w:type="spellStart"/>
-      <w:proofErr w:type="gramStart"/>
-      <w:r>
-        <w:rPr>
-          <w:rFonts w:ascii="Courier New" w:hAnsi="Courier New" w:cs="Courier New"/>
-        </w:rPr>
-        <w:t>mysql.infoschema</w:t>
-      </w:r>
-      <w:proofErr w:type="spellEnd"/>
-      <w:proofErr w:type="gramEnd"/>
-      <w:r>
-        <w:rPr>
-          <w:rFonts w:ascii="Courier New" w:hAnsi="Courier New" w:cs="Courier New"/>
-        </w:rPr>
-        <w:t xml:space="preserve"> | localhost |</w:t>
-      </w:r>
-    </w:p>
-    <w:p>
-      <w:pPr>
-        <w:ind w:left="720"/>
-        <w:rPr>
-          <w:rFonts w:ascii="Courier New" w:hAnsi="Courier New" w:cs="Courier New"/>
-        </w:rPr>
-      </w:pPr>
-      <w:r>
-        <w:rPr>
-          <w:rFonts w:ascii="Courier New" w:hAnsi="Courier New" w:cs="Courier New"/>
-        </w:rPr>
-        <w:t xml:space="preserve">| </w:t>
-      </w:r>
-      <w:proofErr w:type="spellStart"/>
-      <w:proofErr w:type="gramStart"/>
-      <w:r>
-        <w:rPr>
-          <w:rFonts w:ascii="Courier New" w:hAnsi="Courier New" w:cs="Courier New"/>
-        </w:rPr>
-        <w:t>mysql.session</w:t>
-      </w:r>
-      <w:proofErr w:type="spellEnd"/>
-      <w:proofErr w:type="gramEnd"/>
-      <w:r>
-        <w:rPr>
-          <w:rFonts w:ascii="Courier New" w:hAnsi="Courier New" w:cs="Courier New"/>
-        </w:rPr>
-        <w:t xml:space="preserve">    | localhost |</w:t>
+        <w:t>| healthchecker    | localhost |</w:t>
+      </w:r>
+    </w:p>
+    <w:p>
+      <w:pPr>
+        <w:ind w:left="720"/>
+        <w:rPr>
+          <w:rFonts w:ascii="Courier New" w:hAnsi="Courier New" w:cs="Courier New"/>
+        </w:rPr>
+      </w:pPr>
+      <w:r>
+        <w:rPr>
+          <w:rFonts w:ascii="Courier New" w:hAnsi="Courier New" w:cs="Courier New"/>
+        </w:rPr>
+        <w:t>| mysql.infoschema | localhost |</w:t>
+      </w:r>
+    </w:p>
+    <w:p>
+      <w:pPr>
+        <w:ind w:left="720"/>
+        <w:rPr>
+          <w:rFonts w:ascii="Courier New" w:hAnsi="Courier New" w:cs="Courier New"/>
+        </w:rPr>
+      </w:pPr>
+      <w:r>
+        <w:rPr>
+          <w:rFonts w:ascii="Courier New" w:hAnsi="Courier New" w:cs="Courier New"/>
+        </w:rPr>
+        <w:t>| mysql.session    | localhost |</w:t>
       </w:r>
     </w:p>
     <w:p>
@@ -3061,19 +1927,11 @@
           <w:rFonts w:ascii="Courier New" w:hAnsi="Courier New" w:cs="Courier New"/>
         </w:rPr>
       </w:pPr>
-      <w:proofErr w:type="spellStart"/>
-      <w:r>
-        <w:rPr>
-          <w:rFonts w:ascii="Courier New" w:hAnsi="Courier New" w:cs="Courier New"/>
-        </w:rPr>
-        <w:t>mysql</w:t>
-      </w:r>
-      <w:proofErr w:type="spellEnd"/>
-      <w:r>
-        <w:rPr>
-          <w:rFonts w:ascii="Courier New" w:hAnsi="Courier New" w:cs="Courier New"/>
-        </w:rPr>
-        <w:t>&gt;</w:t>
+      <w:r>
+        <w:rPr>
+          <w:rFonts w:ascii="Courier New" w:hAnsi="Courier New" w:cs="Courier New"/>
+        </w:rPr>
+        <w:t>mysql&gt;</w:t>
       </w:r>
     </w:p>
     <w:p>
@@ -3288,66 +2146,40 @@
         <w:ind w:left="720"/>
       </w:pPr>
       <w:r>
-        <w:t xml:space="preserve">If a containerized program (such as MySQL) can only be used inside its own container, then its usefulness is very much limited.  Fortunately, it is not the case.  </w:t>
-      </w:r>
-      <w:proofErr w:type="gramStart"/>
-      <w:r>
-        <w:t>A containerized application,</w:t>
-      </w:r>
-      <w:proofErr w:type="gramEnd"/>
-      <w:r>
-        <w:t xml:space="preserve"> can be used for general purposes, and can also to be consumed by other applications in other containers.   </w:t>
-      </w:r>
-    </w:p>
-    <w:p>
-      <w:pPr>
-        <w:ind w:left="720"/>
-      </w:pPr>
-    </w:p>
-    <w:p>
-      <w:pPr>
-        <w:ind w:left="720"/>
-      </w:pPr>
-      <w:r>
-        <w:t xml:space="preserve">In this case, we will test and demonstration that this MySQL database that we instantiated in Docker container, can be used as a </w:t>
-      </w:r>
-      <w:proofErr w:type="gramStart"/>
-      <w:r>
-        <w:t>general purpose</w:t>
-      </w:r>
-      <w:proofErr w:type="gramEnd"/>
-      <w:r>
-        <w:t xml:space="preserve"> database, just like any other databases running on physical machines or VMs.</w:t>
-      </w:r>
-    </w:p>
-    <w:p>
-      <w:pPr>
-        <w:ind w:left="720"/>
-      </w:pPr>
-    </w:p>
-    <w:p>
-      <w:pPr>
-        <w:ind w:left="720"/>
-      </w:pPr>
-      <w:r>
-        <w:t xml:space="preserve">When we were preparing for the test, we had installed </w:t>
-      </w:r>
-      <w:proofErr w:type="spellStart"/>
-      <w:r>
-        <w:t>MariaDb</w:t>
-      </w:r>
-      <w:proofErr w:type="spellEnd"/>
-      <w:r>
-        <w:t xml:space="preserve">-client package, which includes </w:t>
-      </w:r>
-      <w:proofErr w:type="spellStart"/>
+        <w:t xml:space="preserve">If a containerized program (such as MySQL) can only be used inside its own container, then its usefulness is very much limited.  Fortunately, it is not the case.  A containerized application, can be used for general purposes, and can also to be consumed by other applications in other containers.   </w:t>
+      </w:r>
+    </w:p>
+    <w:p>
+      <w:pPr>
+        <w:ind w:left="720"/>
+      </w:pPr>
+    </w:p>
+    <w:p>
+      <w:pPr>
+        <w:ind w:left="720"/>
+      </w:pPr>
+      <w:r>
+        <w:t>In this case, we will test and demonstration that this MySQL database that we instantiated in Docker container, can be used as a general purpose database, just like any other databases running on physical machines or VMs.</w:t>
+      </w:r>
+    </w:p>
+    <w:p>
+      <w:pPr>
+        <w:ind w:left="720"/>
+      </w:pPr>
+    </w:p>
+    <w:p>
+      <w:pPr>
+        <w:ind w:left="720"/>
+      </w:pPr>
+      <w:r>
+        <w:t xml:space="preserve">When we were preparing for the test, we had installed MariaDb-client package, which includes </w:t>
+      </w:r>
       <w:r>
         <w:rPr>
           <w:rFonts w:ascii="Courier New" w:hAnsi="Courier New" w:cs="Courier New"/>
         </w:rPr>
         <w:t>mysql</w:t>
       </w:r>
-      <w:proofErr w:type="spellEnd"/>
       <w:r>
         <w:t xml:space="preserve"> utility.</w:t>
       </w:r>
@@ -3387,176 +2219,121 @@
         <w:rPr>
           <w:rFonts w:ascii="Courier New" w:hAnsi="Courier New" w:cs="Courier New"/>
         </w:rPr>
-        <w:t xml:space="preserve">$ docker inspect mysqltest1 | grep </w:t>
-      </w:r>
+        <w:t>$ docker inspect mysqltest1 | grep IPAddress</w:t>
+      </w:r>
+    </w:p>
+    <w:p>
+      <w:pPr>
+        <w:pStyle w:val="ListParagraph"/>
+        <w:ind w:left="1440"/>
+        <w:rPr>
+          <w:rFonts w:ascii="Courier New" w:hAnsi="Courier New" w:cs="Courier New"/>
+        </w:rPr>
+      </w:pPr>
+      <w:r>
+        <w:rPr>
+          <w:rFonts w:ascii="Courier New" w:hAnsi="Courier New" w:cs="Courier New"/>
+        </w:rPr>
+        <w:t xml:space="preserve">            "SecondaryIPAddresses": null,</w:t>
+      </w:r>
+    </w:p>
+    <w:p>
+      <w:pPr>
+        <w:pStyle w:val="ListParagraph"/>
+        <w:ind w:left="1440"/>
+        <w:rPr>
+          <w:rFonts w:ascii="Courier New" w:hAnsi="Courier New" w:cs="Courier New"/>
+        </w:rPr>
+      </w:pPr>
+      <w:r>
+        <w:rPr>
+          <w:rFonts w:ascii="Courier New" w:hAnsi="Courier New" w:cs="Courier New"/>
+        </w:rPr>
+        <w:t xml:space="preserve">            "IPAddress": "172.17.0.2",</w:t>
+      </w:r>
+    </w:p>
+    <w:p>
+      <w:pPr>
+        <w:pStyle w:val="ListParagraph"/>
+        <w:ind w:left="1440"/>
+        <w:rPr>
+          <w:rFonts w:ascii="Courier New" w:hAnsi="Courier New" w:cs="Courier New"/>
+        </w:rPr>
+      </w:pPr>
+      <w:r>
+        <w:rPr>
+          <w:rFonts w:ascii="Courier New" w:hAnsi="Courier New" w:cs="Courier New"/>
+        </w:rPr>
+        <w:t xml:space="preserve">                    "IPAddress": "172.17.0.2",</w:t>
+      </w:r>
+    </w:p>
+    <w:p>
+      <w:pPr>
+        <w:pStyle w:val="ListParagraph"/>
+        <w:ind w:left="1440"/>
+        <w:rPr>
+          <w:rFonts w:ascii="Courier New" w:hAnsi="Courier New" w:cs="Courier New"/>
+        </w:rPr>
+      </w:pPr>
+      <w:r>
+        <w:rPr>
+          <w:rFonts w:ascii="Courier New" w:hAnsi="Courier New" w:cs="Courier New"/>
+        </w:rPr>
+        <w:t>$</w:t>
+      </w:r>
+    </w:p>
+    <w:p>
+      <w:pPr>
+        <w:pStyle w:val="ListParagraph"/>
+        <w:ind w:left="1440"/>
+      </w:pPr>
+    </w:p>
+    <w:p>
+      <w:pPr>
+        <w:ind w:left="1440"/>
+      </w:pPr>
+      <w:r>
+        <w:t xml:space="preserve">So the IP address should be </w:t>
+      </w:r>
+      <w:r>
+        <w:rPr>
+          <w:rFonts w:ascii="Courier New" w:hAnsi="Courier New" w:cs="Courier New"/>
+        </w:rPr>
+        <w:t>172.17.0.2</w:t>
+      </w:r>
+      <w:r>
+        <w:rPr>
+          <w:rFonts w:ascii="Courier New" w:hAnsi="Courier New" w:cs="Courier New"/>
+        </w:rPr>
+        <w:t xml:space="preserve"> </w:t>
+      </w:r>
+      <w:r>
+        <w:t xml:space="preserve">and we know the default port (which we never changed) is </w:t>
+      </w:r>
+      <w:r>
+        <w:rPr>
+          <w:rFonts w:ascii="Courier New" w:hAnsi="Courier New" w:cs="Courier New"/>
+        </w:rPr>
+        <w:t>3306</w:t>
+      </w:r>
+      <w:r>
+        <w:t>.</w:t>
+      </w:r>
+    </w:p>
+    <w:p>
+      <w:pPr>
+        <w:ind w:left="1440"/>
+      </w:pPr>
+    </w:p>
+    <w:p>
+      <w:pPr>
+        <w:ind w:left="1440"/>
+      </w:pPr>
       <w:proofErr w:type="spellStart"/>
       <w:r>
-        <w:rPr>
-          <w:rFonts w:ascii="Courier New" w:hAnsi="Courier New" w:cs="Courier New"/>
-        </w:rPr>
-        <w:t>IPAddress</w:t>
+        <w:t>Therfore</w:t>
       </w:r>
       <w:proofErr w:type="spellEnd"/>
-    </w:p>
-    <w:p>
-      <w:pPr>
-        <w:pStyle w:val="ListParagraph"/>
-        <w:ind w:left="1440"/>
-        <w:rPr>
-          <w:rFonts w:ascii="Courier New" w:hAnsi="Courier New" w:cs="Courier New"/>
-        </w:rPr>
-      </w:pPr>
-      <w:r>
-        <w:rPr>
-          <w:rFonts w:ascii="Courier New" w:hAnsi="Courier New" w:cs="Courier New"/>
-        </w:rPr>
-        <w:t xml:space="preserve">            "</w:t>
-      </w:r>
-      <w:proofErr w:type="spellStart"/>
-      <w:r>
-        <w:rPr>
-          <w:rFonts w:ascii="Courier New" w:hAnsi="Courier New" w:cs="Courier New"/>
-        </w:rPr>
-        <w:t>SecondaryIPAddresses</w:t>
-      </w:r>
-      <w:proofErr w:type="spellEnd"/>
-      <w:r>
-        <w:rPr>
-          <w:rFonts w:ascii="Courier New" w:hAnsi="Courier New" w:cs="Courier New"/>
-        </w:rPr>
-        <w:t>": null,</w:t>
-      </w:r>
-    </w:p>
-    <w:p>
-      <w:pPr>
-        <w:pStyle w:val="ListParagraph"/>
-        <w:ind w:left="1440"/>
-        <w:rPr>
-          <w:rFonts w:ascii="Courier New" w:hAnsi="Courier New" w:cs="Courier New"/>
-        </w:rPr>
-      </w:pPr>
-      <w:r>
-        <w:rPr>
-          <w:rFonts w:ascii="Courier New" w:hAnsi="Courier New" w:cs="Courier New"/>
-        </w:rPr>
-        <w:t xml:space="preserve">            "</w:t>
-      </w:r>
-      <w:proofErr w:type="spellStart"/>
-      <w:r>
-        <w:rPr>
-          <w:rFonts w:ascii="Courier New" w:hAnsi="Courier New" w:cs="Courier New"/>
-        </w:rPr>
-        <w:t>IPAddress</w:t>
-      </w:r>
-      <w:proofErr w:type="spellEnd"/>
-      <w:r>
-        <w:rPr>
-          <w:rFonts w:ascii="Courier New" w:hAnsi="Courier New" w:cs="Courier New"/>
-        </w:rPr>
-        <w:t>": "172.17.0.2",</w:t>
-      </w:r>
-    </w:p>
-    <w:p>
-      <w:pPr>
-        <w:pStyle w:val="ListParagraph"/>
-        <w:ind w:left="1440"/>
-        <w:rPr>
-          <w:rFonts w:ascii="Courier New" w:hAnsi="Courier New" w:cs="Courier New"/>
-        </w:rPr>
-      </w:pPr>
-      <w:r>
-        <w:rPr>
-          <w:rFonts w:ascii="Courier New" w:hAnsi="Courier New" w:cs="Courier New"/>
-        </w:rPr>
-        <w:t xml:space="preserve">                    "</w:t>
-      </w:r>
-      <w:proofErr w:type="spellStart"/>
-      <w:r>
-        <w:rPr>
-          <w:rFonts w:ascii="Courier New" w:hAnsi="Courier New" w:cs="Courier New"/>
-        </w:rPr>
-        <w:t>IPAddress</w:t>
-      </w:r>
-      <w:proofErr w:type="spellEnd"/>
-      <w:r>
-        <w:rPr>
-          <w:rFonts w:ascii="Courier New" w:hAnsi="Courier New" w:cs="Courier New"/>
-        </w:rPr>
-        <w:t>": "172.17.0.2",</w:t>
-      </w:r>
-    </w:p>
-    <w:p>
-      <w:pPr>
-        <w:pStyle w:val="ListParagraph"/>
-        <w:ind w:left="1440"/>
-        <w:rPr>
-          <w:rFonts w:ascii="Courier New" w:hAnsi="Courier New" w:cs="Courier New"/>
-        </w:rPr>
-      </w:pPr>
-      <w:r>
-        <w:rPr>
-          <w:rFonts w:ascii="Courier New" w:hAnsi="Courier New" w:cs="Courier New"/>
-        </w:rPr>
-        <w:t>$</w:t>
-      </w:r>
-    </w:p>
-    <w:p>
-      <w:pPr>
-        <w:pStyle w:val="ListParagraph"/>
-        <w:ind w:left="1440"/>
-      </w:pPr>
-    </w:p>
-    <w:p>
-      <w:pPr>
-        <w:ind w:left="1440"/>
-      </w:pPr>
-      <w:proofErr w:type="gramStart"/>
-      <w:r>
-        <w:t>So</w:t>
-      </w:r>
-      <w:proofErr w:type="gramEnd"/>
-      <w:r>
-        <w:t xml:space="preserve"> the IP address should be </w:t>
-      </w:r>
-      <w:r>
-        <w:rPr>
-          <w:rFonts w:ascii="Courier New" w:hAnsi="Courier New" w:cs="Courier New"/>
-        </w:rPr>
-        <w:t>172.17.0.2</w:t>
-      </w:r>
-      <w:r>
-        <w:rPr>
-          <w:rFonts w:ascii="Courier New" w:hAnsi="Courier New" w:cs="Courier New"/>
-        </w:rPr>
-        <w:t xml:space="preserve"> </w:t>
-      </w:r>
-      <w:r>
-        <w:t xml:space="preserve">and we know the default port (which we never changed) is </w:t>
-      </w:r>
-      <w:r>
-        <w:rPr>
-          <w:rFonts w:ascii="Courier New" w:hAnsi="Courier New" w:cs="Courier New"/>
-        </w:rPr>
-        <w:t>3306</w:t>
-      </w:r>
-      <w:r>
-        <w:t>.</w:t>
-      </w:r>
-    </w:p>
-    <w:p>
-      <w:pPr>
-        <w:ind w:left="1440"/>
-      </w:pPr>
-    </w:p>
-    <w:p>
-      <w:pPr>
-        <w:ind w:left="1440"/>
-      </w:pPr>
-      <w:proofErr w:type="spellStart"/>
-      <w:r>
-        <w:t>Therfore</w:t>
-      </w:r>
-      <w:proofErr w:type="spellEnd"/>
       <w:r>
         <w:t>, this would work, from the VM where Docker is hosted.</w:t>
       </w:r>
@@ -3579,23 +2356,7 @@
           <w:rFonts w:ascii="Courier New" w:hAnsi="Courier New" w:cs="Courier New"/>
           <w:lang w:val="nl-NL"/>
         </w:rPr>
-        <w:t xml:space="preserve">$ </w:t>
-      </w:r>
-      <w:proofErr w:type="spellStart"/>
-      <w:r>
-        <w:rPr>
-          <w:rFonts w:ascii="Courier New" w:hAnsi="Courier New" w:cs="Courier New"/>
-          <w:lang w:val="nl-NL"/>
-        </w:rPr>
-        <w:t>mysql</w:t>
-      </w:r>
-      <w:proofErr w:type="spellEnd"/>
-      <w:r>
-        <w:rPr>
-          <w:rFonts w:ascii="Courier New" w:hAnsi="Courier New" w:cs="Courier New"/>
-          <w:lang w:val="nl-NL"/>
-        </w:rPr>
-        <w:t xml:space="preserve"> -h 172.17.0.2 -P 3306 -u root -p</w:t>
+        <w:t>$ mysql -h 172.17.0.2 -P 3306 -u root -p</w:t>
       </w:r>
     </w:p>
     <w:p>
@@ -3623,21 +2384,7 @@
         <w:rPr>
           <w:rFonts w:ascii="Courier New" w:hAnsi="Courier New" w:cs="Courier New"/>
         </w:rPr>
-        <w:t xml:space="preserve">Welcome to the MariaDB monitor.  Commands end </w:t>
-      </w:r>
-      <w:proofErr w:type="gramStart"/>
-      <w:r>
-        <w:rPr>
-          <w:rFonts w:ascii="Courier New" w:hAnsi="Courier New" w:cs="Courier New"/>
-        </w:rPr>
-        <w:t>with ;</w:t>
-      </w:r>
-      <w:proofErr w:type="gramEnd"/>
-      <w:r>
-        <w:rPr>
-          <w:rFonts w:ascii="Courier New" w:hAnsi="Courier New" w:cs="Courier New"/>
-        </w:rPr>
-        <w:t xml:space="preserve"> or \g.</w:t>
+        <w:t>Welcome to the MariaDB monitor.  Commands end with ; or \g.</w:t>
       </w:r>
     </w:p>
     <w:p>
@@ -3747,13 +2494,8 @@
       <w:pPr>
         <w:ind w:left="1440"/>
       </w:pPr>
-      <w:proofErr w:type="gramStart"/>
-      <w:r>
-        <w:t>So</w:t>
-      </w:r>
-      <w:proofErr w:type="gramEnd"/>
-      <w:r>
-        <w:t xml:space="preserve"> it did work.</w:t>
+      <w:r>
+        <w:t>So it did work.</w:t>
       </w:r>
     </w:p>
     <w:p/>
@@ -3800,52 +2542,8 @@
         <w:rPr>
           <w:rFonts w:ascii="Courier New" w:hAnsi="Courier New" w:cs="Courier New"/>
         </w:rPr>
-        <w:t>docker run --name=mysqltest1 -d --env="MYSQL_ROOT_PASSWORD=</w:t>
-      </w:r>
-      <w:proofErr w:type="spellStart"/>
-      <w:r>
-        <w:rPr>
-          <w:rFonts w:ascii="Courier New" w:hAnsi="Courier New" w:cs="Courier New"/>
-        </w:rPr>
-        <w:t>MyPassword</w:t>
-      </w:r>
-      <w:proofErr w:type="spellEnd"/>
-      <w:r>
-        <w:rPr>
-          <w:rFonts w:ascii="Courier New" w:hAnsi="Courier New" w:cs="Courier New"/>
-        </w:rPr>
-        <w:t xml:space="preserve">" --publish 6033:3306 </w:t>
-      </w:r>
-      <w:proofErr w:type="spellStart"/>
-      <w:r>
-        <w:rPr>
-          <w:rFonts w:ascii="Courier New" w:hAnsi="Courier New" w:cs="Courier New"/>
-        </w:rPr>
-        <w:t>mysql</w:t>
-      </w:r>
-      <w:proofErr w:type="spellEnd"/>
-      <w:r>
-        <w:rPr>
-          <w:rFonts w:ascii="Courier New" w:hAnsi="Courier New" w:cs="Courier New"/>
-        </w:rPr>
-        <w:t>/</w:t>
-      </w:r>
-      <w:proofErr w:type="spellStart"/>
-      <w:r>
-        <w:rPr>
-          <w:rFonts w:ascii="Courier New" w:hAnsi="Courier New" w:cs="Courier New"/>
-        </w:rPr>
-        <w:t>mysql-</w:t>
-      </w:r>
-      <w:proofErr w:type="gramStart"/>
-      <w:r>
-        <w:rPr>
-          <w:rFonts w:ascii="Courier New" w:hAnsi="Courier New" w:cs="Courier New"/>
-        </w:rPr>
-        <w:t>server:latest</w:t>
-      </w:r>
-      <w:proofErr w:type="spellEnd"/>
-      <w:proofErr w:type="gramEnd"/>
+        <w:t>docker run --name=mysqltest1 -d --env="MYSQL_ROOT_PASSWORD=MyPassword" --publish 6033:3306 mysql/mysql-server:latest</w:t>
+      </w:r>
     </w:p>
     <w:p>
       <w:pPr>
@@ -3908,7 +2606,10 @@
           <w:szCs w:val="22"/>
           <w:shd w:val="clear" w:color="auto" w:fill="F9F9F9"/>
         </w:rPr>
-        <w:t xml:space="preserve">curl </w:t>
+        <w:t>curl http://169.254.169.254/latest/meta-data/</w:t>
+      </w:r>
+      <w:r>
+        <w:t xml:space="preserve"> </w:t>
       </w:r>
       <w:r>
         <w:rPr>
@@ -3918,12 +2619,12 @@
           <w:szCs w:val="22"/>
           <w:shd w:val="clear" w:color="auto" w:fill="F9F9F9"/>
         </w:rPr>
-        <w:t>http://169.254.169.254/latest/meta-data/</w:t>
-      </w:r>
-      <w:r>
-        <w:t xml:space="preserve"> </w:t>
-      </w:r>
-      <w:r>
+        <w:t>local-ipv4</w:t>
+      </w:r>
+    </w:p>
+    <w:p>
+      <w:pPr>
+        <w:ind w:left="1440"/>
         <w:rPr>
           <w:rFonts w:ascii="Courier New" w:hAnsi="Courier New" w:cs="Courier New"/>
           <w:color w:val="16191F"/>
@@ -3931,7 +2632,38 @@
           <w:szCs w:val="22"/>
           <w:shd w:val="clear" w:color="auto" w:fill="F9F9F9"/>
         </w:rPr>
-        <w:t>local-ipv4</w:t>
+      </w:pPr>
+    </w:p>
+    <w:p>
+      <w:pPr>
+        <w:ind w:left="1440"/>
+      </w:pPr>
+      <w:r>
+        <w:t xml:space="preserve">In my case, </w:t>
+      </w:r>
+      <w:proofErr w:type="gramStart"/>
+      <w:r>
+        <w:t>this returns</w:t>
+      </w:r>
+      <w:proofErr w:type="gramEnd"/>
+    </w:p>
+    <w:p>
+      <w:pPr>
+        <w:ind w:left="1440"/>
+      </w:pPr>
+    </w:p>
+    <w:p>
+      <w:pPr>
+        <w:ind w:left="1440"/>
+        <w:rPr>
+          <w:rFonts w:ascii="Courier New" w:hAnsi="Courier New" w:cs="Courier New"/>
+        </w:rPr>
+      </w:pPr>
+      <w:r>
+        <w:rPr>
+          <w:rFonts w:ascii="Courier New" w:hAnsi="Courier New" w:cs="Courier New"/>
+        </w:rPr>
+        <w:t>172.31.42.119</w:t>
       </w:r>
     </w:p>
     <w:p>
@@ -3951,31 +2683,63 @@
         <w:ind w:left="1440"/>
       </w:pPr>
       <w:r>
-        <w:t xml:space="preserve">In my case, </w:t>
-      </w:r>
-      <w:proofErr w:type="gramStart"/>
-      <w:r>
-        <w:t>this returns</w:t>
-      </w:r>
-      <w:proofErr w:type="gramEnd"/>
-    </w:p>
-    <w:p>
-      <w:pPr>
-        <w:ind w:left="1440"/>
-      </w:pPr>
-    </w:p>
-    <w:p>
-      <w:pPr>
-        <w:ind w:left="1440"/>
-        <w:rPr>
-          <w:rFonts w:ascii="Courier New" w:hAnsi="Courier New" w:cs="Courier New"/>
-        </w:rPr>
-      </w:pPr>
-      <w:r>
-        <w:rPr>
-          <w:rFonts w:ascii="Courier New" w:hAnsi="Courier New" w:cs="Courier New"/>
-        </w:rPr>
-        <w:t>172.31.42.119</w:t>
+        <w:t xml:space="preserve">One can also use </w:t>
+      </w:r>
+      <w:r>
+        <w:rPr>
+          <w:rFonts w:ascii="Courier New" w:hAnsi="Courier New" w:cs="Courier New"/>
+        </w:rPr>
+        <w:t xml:space="preserve">ifconfig -a </w:t>
+      </w:r>
+      <w:r>
+        <w:t>to get the same answer.</w:t>
+      </w:r>
+    </w:p>
+    <w:p>
+      <w:pPr>
+        <w:ind w:left="1440"/>
+      </w:pPr>
+    </w:p>
+    <w:p>
+      <w:pPr>
+        <w:ind w:left="1440"/>
+      </w:pPr>
+      <w:r>
+        <w:t xml:space="preserve">For public IP address, use </w:t>
+      </w:r>
+      <w:r>
+        <w:t>“</w:t>
+      </w:r>
+      <w:r>
+        <w:rPr>
+          <w:rFonts w:ascii="Courier New" w:hAnsi="Courier New" w:cs="Courier New"/>
+        </w:rPr>
+        <w:t>dig</w:t>
+      </w:r>
+      <w:r>
+        <w:t>”</w:t>
+      </w:r>
+      <w:r>
+        <w:t xml:space="preserve"> command</w:t>
+      </w:r>
+    </w:p>
+    <w:p>
+      <w:pPr>
+        <w:ind w:left="1440"/>
+      </w:pPr>
+    </w:p>
+    <w:p>
+      <w:pPr>
+        <w:ind w:left="1440"/>
+        <w:rPr>
+          <w:rFonts w:ascii="Courier New" w:hAnsi="Courier New" w:cs="Courier New"/>
+        </w:rPr>
+      </w:pPr>
+      <w:r>
+        <w:rPr>
+          <w:rFonts w:ascii="Courier New" w:hAnsi="Courier New" w:cs="Courier New"/>
+        </w:rPr>
+        <w:t>dig +short myip.opendns.com @resolver1.opendns.com</w:t>
       </w:r>
     </w:p>
     <w:p>
@@ -3995,82 +2759,6 @@
         <w:ind w:left="1440"/>
       </w:pPr>
       <w:r>
-        <w:t xml:space="preserve">One can also use </w:t>
-      </w:r>
-      <w:r>
-        <w:rPr>
-          <w:rFonts w:ascii="Courier New" w:hAnsi="Courier New" w:cs="Courier New"/>
-        </w:rPr>
-        <w:t xml:space="preserve">ifconfig -a </w:t>
-      </w:r>
-      <w:r>
-        <w:t>to get the same answer.</w:t>
-      </w:r>
-    </w:p>
-    <w:p>
-      <w:pPr>
-        <w:ind w:left="1440"/>
-      </w:pPr>
-    </w:p>
-    <w:p>
-      <w:pPr>
-        <w:ind w:left="1440"/>
-      </w:pPr>
-      <w:r>
-        <w:t xml:space="preserve">For public IP address, use </w:t>
-      </w:r>
-      <w:r>
-        <w:t>“</w:t>
-      </w:r>
-      <w:r>
-        <w:rPr>
-          <w:rFonts w:ascii="Courier New" w:hAnsi="Courier New" w:cs="Courier New"/>
-        </w:rPr>
-        <w:t>dig</w:t>
-      </w:r>
-      <w:r>
-        <w:t>”</w:t>
-      </w:r>
-      <w:r>
-        <w:t xml:space="preserve"> command</w:t>
-      </w:r>
-    </w:p>
-    <w:p>
-      <w:pPr>
-        <w:ind w:left="1440"/>
-      </w:pPr>
-    </w:p>
-    <w:p>
-      <w:pPr>
-        <w:ind w:left="1440"/>
-        <w:rPr>
-          <w:rFonts w:ascii="Courier New" w:hAnsi="Courier New" w:cs="Courier New"/>
-        </w:rPr>
-      </w:pPr>
-      <w:r>
-        <w:rPr>
-          <w:rFonts w:ascii="Courier New" w:hAnsi="Courier New" w:cs="Courier New"/>
-        </w:rPr>
-        <w:t>dig +short myip.opendns.com @resolver1.opendns.com</w:t>
-      </w:r>
-    </w:p>
-    <w:p>
-      <w:pPr>
-        <w:ind w:left="1440"/>
-        <w:rPr>
-          <w:rFonts w:ascii="Courier New" w:hAnsi="Courier New" w:cs="Courier New"/>
-          <w:color w:val="16191F"/>
-          <w:sz w:val="22"/>
-          <w:szCs w:val="22"/>
-          <w:shd w:val="clear" w:color="auto" w:fill="F9F9F9"/>
-        </w:rPr>
-      </w:pPr>
-    </w:p>
-    <w:p>
-      <w:pPr>
-        <w:ind w:left="1440"/>
-      </w:pPr>
-      <w:r>
         <w:t>In my case, it returns</w:t>
       </w:r>
     </w:p>
@@ -4189,25 +2877,7 @@
           <w:sz w:val="20"/>
           <w:szCs w:val="20"/>
         </w:rPr>
-        <w:t xml:space="preserve">$ </w:t>
-      </w:r>
-      <w:proofErr w:type="spellStart"/>
-      <w:r>
-        <w:rPr>
-          <w:rFonts w:ascii="Courier New" w:hAnsi="Courier New" w:cs="Courier New"/>
-          <w:sz w:val="20"/>
-          <w:szCs w:val="20"/>
-        </w:rPr>
-        <w:t>mysql</w:t>
-      </w:r>
-      <w:proofErr w:type="spellEnd"/>
-      <w:r>
-        <w:rPr>
-          <w:rFonts w:ascii="Courier New" w:hAnsi="Courier New" w:cs="Courier New"/>
-          <w:sz w:val="20"/>
-          <w:szCs w:val="20"/>
-        </w:rPr>
-        <w:t xml:space="preserve"> -h 127.0.0.1 -P 6033 -u root -p</w:t>
+        <w:t>$ mysql -h 127.0.0.1 -P 6033 -u root -p</w:t>
       </w:r>
     </w:p>
     <w:p>
@@ -4227,19 +2897,19 @@
           <w:szCs w:val="20"/>
           <w:lang w:val="nl-NL"/>
         </w:rPr>
-        <w:t xml:space="preserve">$ </w:t>
-      </w:r>
-      <w:proofErr w:type="spellStart"/>
-      <w:r>
+        <w:t>$ mysql -h 172.31.42.119 -P 6033 -u root -p</w:t>
+      </w:r>
+    </w:p>
+    <w:p>
+      <w:pPr>
+        <w:ind w:left="1440"/>
         <w:rPr>
           <w:rFonts w:ascii="Courier New" w:hAnsi="Courier New" w:cs="Courier New"/>
           <w:sz w:val="20"/>
           <w:szCs w:val="20"/>
           <w:lang w:val="nl-NL"/>
         </w:rPr>
-        <w:t>mysql</w:t>
-      </w:r>
-      <w:proofErr w:type="spellEnd"/>
+      </w:pPr>
       <w:r>
         <w:rPr>
           <w:rFonts w:ascii="Courier New" w:hAnsi="Courier New" w:cs="Courier New"/>
@@ -4247,7 +2917,7 @@
           <w:szCs w:val="20"/>
           <w:lang w:val="nl-NL"/>
         </w:rPr>
-        <w:t xml:space="preserve"> -h 172.31.42.119 -P 6033 -u root -</w:t>
+        <w:t>$ mysql -h 18.223.136.195 -P 6033 -u root -</w:t>
       </w:r>
       <w:r>
         <w:rPr>
@@ -4269,73 +2939,6 @@
           <w:lang w:val="nl-NL"/>
         </w:rPr>
       </w:pPr>
-      <w:r>
-        <w:rPr>
-          <w:rFonts w:ascii="Courier New" w:hAnsi="Courier New" w:cs="Courier New"/>
-          <w:sz w:val="20"/>
-          <w:szCs w:val="20"/>
-          <w:lang w:val="nl-NL"/>
-        </w:rPr>
-        <w:t xml:space="preserve">$ </w:t>
-      </w:r>
-      <w:proofErr w:type="spellStart"/>
-      <w:r>
-        <w:rPr>
-          <w:rFonts w:ascii="Courier New" w:hAnsi="Courier New" w:cs="Courier New"/>
-          <w:sz w:val="20"/>
-          <w:szCs w:val="20"/>
-          <w:lang w:val="nl-NL"/>
-        </w:rPr>
-        <w:t>mysql</w:t>
-      </w:r>
-      <w:proofErr w:type="spellEnd"/>
-      <w:r>
-        <w:rPr>
-          <w:rFonts w:ascii="Courier New" w:hAnsi="Courier New" w:cs="Courier New"/>
-          <w:sz w:val="20"/>
-          <w:szCs w:val="20"/>
-          <w:lang w:val="nl-NL"/>
-        </w:rPr>
-        <w:t xml:space="preserve"> -h 18.223.136.195</w:t>
-      </w:r>
-      <w:r>
-        <w:rPr>
-          <w:rFonts w:ascii="Courier New" w:hAnsi="Courier New" w:cs="Courier New"/>
-          <w:sz w:val="20"/>
-          <w:szCs w:val="20"/>
-          <w:lang w:val="nl-NL"/>
-        </w:rPr>
-        <w:t xml:space="preserve"> </w:t>
-      </w:r>
-      <w:r>
-        <w:rPr>
-          <w:rFonts w:ascii="Courier New" w:hAnsi="Courier New" w:cs="Courier New"/>
-          <w:sz w:val="20"/>
-          <w:szCs w:val="20"/>
-          <w:lang w:val="nl-NL"/>
-        </w:rPr>
-        <w:t>-P 6033 -u root -</w:t>
-      </w:r>
-      <w:r>
-        <w:rPr>
-          <w:rFonts w:ascii="Courier New" w:hAnsi="Courier New" w:cs="Courier New"/>
-          <w:sz w:val="20"/>
-          <w:szCs w:val="20"/>
-          <w:lang w:val="nl-NL"/>
-        </w:rPr>
-        <w:t>p</w:t>
-      </w:r>
-    </w:p>
-    <w:p>
-      <w:pPr>
-        <w:ind w:left="1440"/>
-        <w:rPr>
-          <w:rFonts w:ascii="Courier New" w:hAnsi="Courier New" w:cs="Courier New"/>
-          <w:sz w:val="20"/>
-          <w:szCs w:val="20"/>
-          <w:lang w:val="nl-NL"/>
-        </w:rPr>
-      </w:pPr>
     </w:p>
     <w:p>
       <w:pPr>
@@ -4346,23 +2949,13 @@
           <w:szCs w:val="22"/>
         </w:rPr>
       </w:pPr>
-      <w:proofErr w:type="gramStart"/>
       <w:r>
         <w:rPr>
           <w:rFonts w:asciiTheme="majorBidi" w:hAnsiTheme="majorBidi" w:cstheme="majorBidi"/>
           <w:sz w:val="22"/>
           <w:szCs w:val="22"/>
         </w:rPr>
-        <w:t>Plus</w:t>
-      </w:r>
-      <w:proofErr w:type="gramEnd"/>
-      <w:r>
-        <w:rPr>
-          <w:rFonts w:asciiTheme="majorBidi" w:hAnsiTheme="majorBidi" w:cstheme="majorBidi"/>
-          <w:sz w:val="22"/>
-          <w:szCs w:val="22"/>
-        </w:rPr>
-        <w:t xml:space="preserve"> the original path</w:t>
+        <w:t>Plus the original path</w:t>
       </w:r>
       <w:r>
         <w:rPr>
@@ -4416,37 +3009,17 @@
           <w:szCs w:val="20"/>
           <w:lang w:val="nl-NL"/>
         </w:rPr>
-        <w:t xml:space="preserve">$ </w:t>
-      </w:r>
-      <w:proofErr w:type="spellStart"/>
-      <w:r>
-        <w:rPr>
-          <w:rFonts w:ascii="Courier New" w:hAnsi="Courier New" w:cs="Courier New"/>
+        <w:t>$ mysql -h 172.17.0.2 -P 3306 -u root -p</w:t>
+      </w:r>
+    </w:p>
+    <w:p>
+      <w:pPr>
+        <w:ind w:left="1440"/>
+        <w:rPr>
           <w:sz w:val="20"/>
           <w:szCs w:val="20"/>
           <w:lang w:val="nl-NL"/>
         </w:rPr>
-        <w:t>mysql</w:t>
-      </w:r>
-      <w:proofErr w:type="spellEnd"/>
-      <w:r>
-        <w:rPr>
-          <w:rFonts w:ascii="Courier New" w:hAnsi="Courier New" w:cs="Courier New"/>
-          <w:sz w:val="20"/>
-          <w:szCs w:val="20"/>
-          <w:lang w:val="nl-NL"/>
-        </w:rPr>
-        <w:t xml:space="preserve"> -h 172.17.0.2 -P 3306 -u root -p</w:t>
-      </w:r>
-    </w:p>
-    <w:p>
-      <w:pPr>
-        <w:ind w:left="1440"/>
-        <w:rPr>
-          <w:sz w:val="20"/>
-          <w:szCs w:val="20"/>
-          <w:lang w:val="nl-NL"/>
-        </w:rPr>
       </w:pPr>
     </w:p>
     <w:p>
@@ -4517,33 +3090,11 @@
           <w:rFonts w:ascii="Courier New" w:hAnsi="Courier New" w:cs="Courier New"/>
         </w:rPr>
       </w:pPr>
-      <w:proofErr w:type="spellStart"/>
-      <w:r>
-        <w:rPr>
-          <w:rFonts w:ascii="Courier New" w:hAnsi="Courier New" w:cs="Courier New"/>
-        </w:rPr>
-        <w:t>Seans</w:t>
-      </w:r>
-      <w:proofErr w:type="spellEnd"/>
-      <w:r>
-        <w:rPr>
-          <w:rFonts w:ascii="Courier New" w:hAnsi="Courier New" w:cs="Courier New"/>
-        </w:rPr>
-        <w:t xml:space="preserve">-MBP% </w:t>
-      </w:r>
-      <w:proofErr w:type="spellStart"/>
-      <w:r>
-        <w:rPr>
-          <w:rFonts w:ascii="Courier New" w:hAnsi="Courier New" w:cs="Courier New"/>
-        </w:rPr>
-        <w:t>mysql</w:t>
-      </w:r>
-      <w:proofErr w:type="spellEnd"/>
-      <w:r>
-        <w:rPr>
-          <w:rFonts w:ascii="Courier New" w:hAnsi="Courier New" w:cs="Courier New"/>
-        </w:rPr>
-        <w:t xml:space="preserve"> -h 18.223.136.195 -P 6033 -u root -p</w:t>
+      <w:r>
+        <w:rPr>
+          <w:rFonts w:ascii="Courier New" w:hAnsi="Courier New" w:cs="Courier New"/>
+        </w:rPr>
+        <w:t>Seans-MBP% mysql -h 18.223.136.195 -P 6033 -u root -p</w:t>
       </w:r>
     </w:p>
     <w:p>
@@ -4571,21 +3122,7 @@
         <w:rPr>
           <w:rFonts w:ascii="Courier New" w:hAnsi="Courier New" w:cs="Courier New"/>
         </w:rPr>
-        <w:t xml:space="preserve">Welcome to the MariaDB monitor.  Commands end </w:t>
-      </w:r>
-      <w:proofErr w:type="gramStart"/>
-      <w:r>
-        <w:rPr>
-          <w:rFonts w:ascii="Courier New" w:hAnsi="Courier New" w:cs="Courier New"/>
-        </w:rPr>
-        <w:t>with ;</w:t>
-      </w:r>
-      <w:proofErr w:type="gramEnd"/>
-      <w:r>
-        <w:rPr>
-          <w:rFonts w:ascii="Courier New" w:hAnsi="Courier New" w:cs="Courier New"/>
-        </w:rPr>
-        <w:t xml:space="preserve"> or \g.</w:t>
+        <w:t>Welcome to the MariaDB monitor.  Commands end with ; or \g.</w:t>
       </w:r>
     </w:p>
     <w:p>
@@ -5179,6 +3716,7 @@
     <w:lsdException w:name="HTML Sample" w:semiHidden="1" w:unhideWhenUsed="1"/>
     <w:lsdException w:name="HTML Typewriter" w:semiHidden="1" w:unhideWhenUsed="1"/>
     <w:lsdException w:name="HTML Variable" w:semiHidden="1" w:unhideWhenUsed="1"/>
+    <w:lsdException w:name="Normal Table" w:semiHidden="1" w:unhideWhenUsed="1"/>
     <w:lsdException w:name="annotation subject" w:semiHidden="1" w:unhideWhenUsed="1"/>
     <w:lsdException w:name="No List" w:semiHidden="1" w:unhideWhenUsed="1"/>
     <w:lsdException w:name="Outline List 1" w:semiHidden="1" w:unhideWhenUsed="1"/>
@@ -5225,8 +3763,10 @@
     <w:lsdException w:name="Table Subtle 2" w:semiHidden="1" w:unhideWhenUsed="1"/>
     <w:lsdException w:name="Table Web 1" w:semiHidden="1" w:unhideWhenUsed="1"/>
     <w:lsdException w:name="Table Web 2" w:semiHidden="1" w:unhideWhenUsed="1"/>
+    <w:lsdException w:name="Table Web 3" w:semiHidden="1" w:unhideWhenUsed="1"/>
     <w:lsdException w:name="Balloon Text" w:semiHidden="1" w:unhideWhenUsed="1"/>
     <w:lsdException w:name="Table Grid" w:uiPriority="39"/>
+    <w:lsdException w:name="Table Theme" w:semiHidden="1" w:unhideWhenUsed="1"/>
     <w:lsdException w:name="Placeholder Text" w:semiHidden="1"/>
     <w:lsdException w:name="No Spacing" w:uiPriority="1" w:qFormat="1"/>
     <w:lsdException w:name="Light Shading" w:uiPriority="60"/>
@@ -5459,6 +3999,7 @@
   <w:style w:type="character" w:default="1" w:styleId="DefaultParagraphFont">
     <w:name w:val="Default Paragraph Font"/>
     <w:uiPriority w:val="1"/>
+    <w:semiHidden/>
     <w:unhideWhenUsed/>
   </w:style>
   <w:style w:type="table" w:default="1" w:styleId="TableNormal">

</xml_diff>